<commit_message>
Test Summary Report updated
Test Case Summary created and updated
</commit_message>
<xml_diff>
--- a/Test Plan.docx
+++ b/Test Plan.docx
@@ -1874,19 +1874,7 @@
         </w:numPr>
       </w:pPr>
       <w:r>
-        <w:t xml:space="preserve">Roll </w:t>
-      </w:r>
-      <w:r>
-        <w:t>1</w:t>
-      </w:r>
-      <w:r>
-        <w:t xml:space="preserve"> in all two balls in 10 </w:t>
-      </w:r>
-      <w:r>
-        <w:t>frames</w:t>
-      </w:r>
-      <w:r>
-        <w:t>.</w:t>
+        <w:t>Roll 1 in all two balls in 10 frames.</w:t>
       </w:r>
     </w:p>
     <w:p>
@@ -1898,13 +1886,7 @@
         </w:numPr>
       </w:pPr>
       <w:r>
-        <w:t xml:space="preserve">Verify the score is </w:t>
-      </w:r>
-      <w:r>
-        <w:t>20</w:t>
-      </w:r>
-      <w:r>
-        <w:t>.</w:t>
+        <w:t>Verify the score is 20.</w:t>
       </w:r>
     </w:p>
     <w:p>
@@ -1916,10 +1898,7 @@
         </w:numPr>
       </w:pPr>
       <w:r>
-        <w:t xml:space="preserve">Test </w:t>
-      </w:r>
-      <w:r>
-        <w:t>One Spare</w:t>
+        <w:t>Test One Spare</w:t>
       </w:r>
     </w:p>
     <w:p>
@@ -1931,19 +1910,7 @@
         </w:numPr>
       </w:pPr>
       <w:r>
-        <w:t xml:space="preserve">Roll </w:t>
-      </w:r>
-      <w:r>
-        <w:t>5</w:t>
-      </w:r>
-      <w:r>
-        <w:t xml:space="preserve"> in all two balls in 1 </w:t>
-      </w:r>
-      <w:r>
-        <w:t>frame</w:t>
-      </w:r>
-      <w:r>
-        <w:t>.</w:t>
+        <w:t>Roll 5 in all two balls in 1 frame.</w:t>
       </w:r>
     </w:p>
     <w:p>
@@ -1955,25 +1922,7 @@
         </w:numPr>
       </w:pPr>
       <w:r>
-        <w:t xml:space="preserve">Roll </w:t>
-      </w:r>
-      <w:r>
-        <w:t>3</w:t>
-      </w:r>
-      <w:r>
-        <w:t xml:space="preserve"> in </w:t>
-      </w:r>
-      <w:r>
-        <w:t xml:space="preserve">first </w:t>
-      </w:r>
-      <w:r>
-        <w:t xml:space="preserve">ball in </w:t>
-      </w:r>
-      <w:r>
-        <w:t>2nd</w:t>
-      </w:r>
-      <w:r>
-        <w:t xml:space="preserve"> fram</w:t>
+        <w:t>Roll 3 in first ball in 2nd fram</w:t>
       </w:r>
       <w:r>
         <w:t>e</w:t>
@@ -1991,19 +1940,7 @@
         </w:numPr>
       </w:pPr>
       <w:r>
-        <w:t xml:space="preserve">Roll </w:t>
-      </w:r>
-      <w:r>
-        <w:t>0</w:t>
-      </w:r>
-      <w:r>
-        <w:t xml:space="preserve"> in all </w:t>
-      </w:r>
-      <w:r>
-        <w:t xml:space="preserve">remaining </w:t>
-      </w:r>
-      <w:r>
-        <w:t xml:space="preserve">balls in </w:t>
+        <w:t xml:space="preserve">Roll 0 in all remaining balls in </w:t>
       </w:r>
       <w:r>
         <w:t>remaining</w:t>
@@ -2039,10 +1976,7 @@
         </w:numPr>
       </w:pPr>
       <w:r>
-        <w:t xml:space="preserve">Test One </w:t>
-      </w:r>
-      <w:r>
-        <w:t>Strike</w:t>
+        <w:t>Test One Strike</w:t>
       </w:r>
     </w:p>
     <w:p>
@@ -2054,19 +1988,7 @@
         </w:numPr>
       </w:pPr>
       <w:r>
-        <w:t xml:space="preserve">Roll </w:t>
-      </w:r>
-      <w:r>
-        <w:t>10</w:t>
-      </w:r>
-      <w:r>
-        <w:t xml:space="preserve"> in all </w:t>
-      </w:r>
-      <w:r>
-        <w:t>first</w:t>
-      </w:r>
-      <w:r>
-        <w:t xml:space="preserve"> balls in 1 frame.</w:t>
+        <w:t>Roll 10 in all first balls in 1 frame.</w:t>
       </w:r>
     </w:p>
     <w:p>
@@ -2155,10 +2077,7 @@
         </w:numPr>
       </w:pPr>
       <w:r>
-        <w:t xml:space="preserve">Test </w:t>
-      </w:r>
-      <w:r>
-        <w:t>Perfect Game</w:t>
+        <w:t>Test Perfect Game</w:t>
       </w:r>
     </w:p>
     <w:p>
@@ -2170,19 +2089,7 @@
         </w:numPr>
       </w:pPr>
       <w:r>
-        <w:t xml:space="preserve">Roll 10 in all first balls in </w:t>
-      </w:r>
-      <w:r>
-        <w:t>all 10</w:t>
-      </w:r>
-      <w:r>
-        <w:t xml:space="preserve"> frame</w:t>
-      </w:r>
-      <w:r>
-        <w:t>s</w:t>
-      </w:r>
-      <w:r>
-        <w:t>.</w:t>
+        <w:t>Roll 10 in all first balls in all 10 frames.</w:t>
       </w:r>
     </w:p>
     <w:p>
@@ -2212,13 +2119,7 @@
         </w:numPr>
       </w:pPr>
       <w:r>
-        <w:t xml:space="preserve">Verify the score is </w:t>
-      </w:r>
-      <w:r>
-        <w:t>300</w:t>
-      </w:r>
-      <w:r>
-        <w:t>.</w:t>
+        <w:t>Verify the score is 300.</w:t>
       </w:r>
     </w:p>
     <w:p>
@@ -2383,19 +2284,7 @@
         </w:numPr>
       </w:pPr>
       <w:r>
-        <w:t xml:space="preserve">Player will </w:t>
-      </w:r>
-      <w:r>
-        <w:t>be awarded</w:t>
-      </w:r>
-      <w:r>
-        <w:t xml:space="preserve"> with bonus point for next two balls when hit </w:t>
-      </w:r>
-      <w:r>
-        <w:t>Spare</w:t>
-      </w:r>
-      <w:r>
-        <w:t>.</w:t>
+        <w:t>Player will be awarded with bonus point for next two balls when hit Spare.</w:t>
       </w:r>
     </w:p>
     <w:p>
@@ -2431,13 +2320,7 @@
         </w:numPr>
       </w:pPr>
       <w:r>
-        <w:t xml:space="preserve">Player will get points accordingly if get one </w:t>
-      </w:r>
-      <w:r>
-        <w:t>Spare</w:t>
-      </w:r>
-      <w:r>
-        <w:t xml:space="preserve"> and normal strike.</w:t>
+        <w:t>Player will get points accordingly if get one Spare and normal strike.</w:t>
       </w:r>
     </w:p>
     <w:p>
@@ -4084,6 +3967,234 @@
               <w:pStyle w:val="ListParagraph"/>
               <w:ind w:left="0"/>
             </w:pPr>
+            <w:r>
+              <w:t xml:space="preserve">Functional Testing </w:t>
+            </w:r>
+            <w:r>
+              <w:t>4</w:t>
+            </w:r>
+          </w:p>
+        </w:tc>
+        <w:tc>
+          <w:tcPr>
+            <w:tcW w:w="1417" w:type="dxa"/>
+          </w:tcPr>
+          <w:p>
+            <w:pPr>
+              <w:pStyle w:val="ListParagraph"/>
+              <w:ind w:left="0"/>
+            </w:pPr>
+            <w:r>
+              <w:t>14:</w:t>
+            </w:r>
+            <w:r>
+              <w:t>3</w:t>
+            </w:r>
+            <w:r>
+              <w:t>0</w:t>
+            </w:r>
+          </w:p>
+        </w:tc>
+        <w:tc>
+          <w:tcPr>
+            <w:tcW w:w="1418" w:type="dxa"/>
+          </w:tcPr>
+          <w:p>
+            <w:pPr>
+              <w:pStyle w:val="ListParagraph"/>
+              <w:ind w:left="0"/>
+            </w:pPr>
+            <w:r>
+              <w:t>1</w:t>
+            </w:r>
+            <w:r>
+              <w:t>5</w:t>
+            </w:r>
+            <w:r>
+              <w:t>:</w:t>
+            </w:r>
+            <w:r>
+              <w:t>0</w:t>
+            </w:r>
+            <w:r>
+              <w:t>0</w:t>
+            </w:r>
+          </w:p>
+        </w:tc>
+        <w:tc>
+          <w:tcPr>
+            <w:tcW w:w="2409" w:type="dxa"/>
+          </w:tcPr>
+          <w:p>
+            <w:pPr>
+              <w:pStyle w:val="ListParagraph"/>
+              <w:ind w:left="0"/>
+            </w:pPr>
+          </w:p>
+        </w:tc>
+      </w:tr>
+      <w:tr>
+        <w:tc>
+          <w:tcPr>
+            <w:tcW w:w="2536" w:type="dxa"/>
+          </w:tcPr>
+          <w:p>
+            <w:pPr>
+              <w:pStyle w:val="ListParagraph"/>
+              <w:ind w:left="0"/>
+            </w:pPr>
+            <w:r>
+              <w:t xml:space="preserve">Functional Testing </w:t>
+            </w:r>
+            <w:r>
+              <w:t>5</w:t>
+            </w:r>
+          </w:p>
+        </w:tc>
+        <w:tc>
+          <w:tcPr>
+            <w:tcW w:w="1417" w:type="dxa"/>
+          </w:tcPr>
+          <w:p>
+            <w:pPr>
+              <w:pStyle w:val="ListParagraph"/>
+              <w:ind w:left="0"/>
+            </w:pPr>
+            <w:r>
+              <w:t>1</w:t>
+            </w:r>
+            <w:r>
+              <w:t>5</w:t>
+            </w:r>
+            <w:r>
+              <w:t>:00</w:t>
+            </w:r>
+          </w:p>
+        </w:tc>
+        <w:tc>
+          <w:tcPr>
+            <w:tcW w:w="1418" w:type="dxa"/>
+          </w:tcPr>
+          <w:p>
+            <w:pPr>
+              <w:pStyle w:val="ListParagraph"/>
+              <w:ind w:left="0"/>
+            </w:pPr>
+            <w:r>
+              <w:t>1</w:t>
+            </w:r>
+            <w:r>
+              <w:t>5</w:t>
+            </w:r>
+            <w:r>
+              <w:t>:30</w:t>
+            </w:r>
+          </w:p>
+        </w:tc>
+        <w:tc>
+          <w:tcPr>
+            <w:tcW w:w="2409" w:type="dxa"/>
+          </w:tcPr>
+          <w:p>
+            <w:pPr>
+              <w:pStyle w:val="ListParagraph"/>
+              <w:ind w:left="0"/>
+            </w:pPr>
+          </w:p>
+        </w:tc>
+      </w:tr>
+      <w:tr>
+        <w:tc>
+          <w:tcPr>
+            <w:tcW w:w="2536" w:type="dxa"/>
+          </w:tcPr>
+          <w:p>
+            <w:pPr>
+              <w:pStyle w:val="ListParagraph"/>
+              <w:ind w:left="0"/>
+            </w:pPr>
+            <w:r>
+              <w:t xml:space="preserve">Functional Testing </w:t>
+            </w:r>
+            <w:r>
+              <w:t>6</w:t>
+            </w:r>
+          </w:p>
+        </w:tc>
+        <w:tc>
+          <w:tcPr>
+            <w:tcW w:w="1417" w:type="dxa"/>
+          </w:tcPr>
+          <w:p>
+            <w:pPr>
+              <w:pStyle w:val="ListParagraph"/>
+              <w:ind w:left="0"/>
+            </w:pPr>
+            <w:r>
+              <w:t>1</w:t>
+            </w:r>
+            <w:r>
+              <w:t>5</w:t>
+            </w:r>
+            <w:r>
+              <w:t>:</w:t>
+            </w:r>
+            <w:r>
+              <w:t>3</w:t>
+            </w:r>
+            <w:r>
+              <w:t>0</w:t>
+            </w:r>
+          </w:p>
+        </w:tc>
+        <w:tc>
+          <w:tcPr>
+            <w:tcW w:w="1418" w:type="dxa"/>
+          </w:tcPr>
+          <w:p>
+            <w:pPr>
+              <w:pStyle w:val="ListParagraph"/>
+              <w:ind w:left="0"/>
+            </w:pPr>
+            <w:r>
+              <w:t>1</w:t>
+            </w:r>
+            <w:r>
+              <w:t>6</w:t>
+            </w:r>
+            <w:r>
+              <w:t>:</w:t>
+            </w:r>
+            <w:r>
+              <w:t>0</w:t>
+            </w:r>
+            <w:r>
+              <w:t>0</w:t>
+            </w:r>
+          </w:p>
+        </w:tc>
+        <w:tc>
+          <w:tcPr>
+            <w:tcW w:w="2409" w:type="dxa"/>
+          </w:tcPr>
+          <w:p>
+            <w:pPr>
+              <w:pStyle w:val="ListParagraph"/>
+              <w:ind w:left="0"/>
+            </w:pPr>
+          </w:p>
+        </w:tc>
+      </w:tr>
+      <w:tr>
+        <w:tc>
+          <w:tcPr>
+            <w:tcW w:w="2536" w:type="dxa"/>
+          </w:tcPr>
+          <w:p>
+            <w:pPr>
+              <w:pStyle w:val="ListParagraph"/>
+              <w:ind w:left="0"/>
+            </w:pPr>
           </w:p>
         </w:tc>
         <w:tc>
@@ -4952,6 +5063,1939 @@
           <w:b/>
           <w:bCs/>
           <w:u w:val="single"/>
+          <w:lang w:val="en-US"/>
+        </w:rPr>
+      </w:pPr>
+      <w:r>
+        <w:rPr>
+          <w:b/>
+          <w:bCs/>
+          <w:u w:val="single"/>
+          <w:lang w:val="en-US"/>
+        </w:rPr>
+        <w:br w:type="page"/>
+      </w:r>
+    </w:p>
+    <w:p>
+      <w:pPr>
+        <w:pStyle w:val="ListParagraph"/>
+        <w:jc w:val="center"/>
+        <w:rPr>
+          <w:b/>
+          <w:bCs/>
+          <w:u w:val="single"/>
+          <w:lang w:val="en-US"/>
+        </w:rPr>
+      </w:pPr>
+      <w:r>
+        <w:rPr>
+          <w:b/>
+          <w:bCs/>
+          <w:u w:val="single"/>
+          <w:lang w:val="en-US"/>
+        </w:rPr>
+        <w:lastRenderedPageBreak/>
+        <w:t>TEST SUMMARY REPORT</w:t>
+      </w:r>
+    </w:p>
+    <w:p>
+      <w:pPr>
+        <w:pStyle w:val="ListParagraph"/>
+        <w:jc w:val="center"/>
+        <w:rPr>
+          <w:b/>
+          <w:bCs/>
+          <w:u w:val="single"/>
+          <w:lang w:val="en-US"/>
+        </w:rPr>
+      </w:pPr>
+    </w:p>
+    <w:p>
+      <w:pPr>
+        <w:pStyle w:val="ListParagraph"/>
+        <w:jc w:val="center"/>
+        <w:rPr>
+          <w:b/>
+          <w:bCs/>
+          <w:u w:val="single"/>
+          <w:lang w:val="en-US"/>
+        </w:rPr>
+      </w:pPr>
+    </w:p>
+    <w:p>
+      <w:pPr>
+        <w:pStyle w:val="ListParagraph"/>
+        <w:jc w:val="center"/>
+        <w:rPr>
+          <w:b/>
+          <w:bCs/>
+          <w:u w:val="single"/>
+          <w:lang w:val="en-US"/>
+        </w:rPr>
+      </w:pPr>
+    </w:p>
+    <w:p>
+      <w:pPr>
+        <w:rPr>
+          <w:b/>
+          <w:bCs/>
+          <w:lang w:val="en-US"/>
+        </w:rPr>
+      </w:pPr>
+      <w:r>
+        <w:rPr>
+          <w:b/>
+          <w:bCs/>
+          <w:sz w:val="30"/>
+          <w:szCs w:val="30"/>
+          <w:lang w:val="en-US"/>
+        </w:rPr>
+        <w:t xml:space="preserve">Revision History </w:t>
+      </w:r>
+    </w:p>
+    <w:tbl>
+      <w:tblPr>
+        <w:tblStyle w:val="TableGrid"/>
+        <w:tblW w:w="9067" w:type="dxa"/>
+        <w:jc w:val="center"/>
+        <w:tblLook w:val="04A0" w:firstRow="1" w:lastRow="0" w:firstColumn="1" w:lastColumn="0" w:noHBand="0" w:noVBand="1"/>
+      </w:tblPr>
+      <w:tblGrid>
+        <w:gridCol w:w="1544"/>
+        <w:gridCol w:w="3377"/>
+        <w:gridCol w:w="900"/>
+        <w:gridCol w:w="1545"/>
+        <w:gridCol w:w="1701"/>
+      </w:tblGrid>
+      <w:tr>
+        <w:trPr>
+          <w:jc w:val="center"/>
+        </w:trPr>
+        <w:tc>
+          <w:tcPr>
+            <w:tcW w:w="1544" w:type="dxa"/>
+          </w:tcPr>
+          <w:p>
+            <w:pPr>
+              <w:jc w:val="center"/>
+              <w:rPr>
+                <w:b/>
+                <w:bCs/>
+                <w:lang w:val="en-US"/>
+              </w:rPr>
+            </w:pPr>
+            <w:r>
+              <w:rPr>
+                <w:b/>
+                <w:bCs/>
+                <w:lang w:val="en-US"/>
+              </w:rPr>
+              <w:t>Date</w:t>
+            </w:r>
+          </w:p>
+        </w:tc>
+        <w:tc>
+          <w:tcPr>
+            <w:tcW w:w="3377" w:type="dxa"/>
+          </w:tcPr>
+          <w:p>
+            <w:pPr>
+              <w:jc w:val="center"/>
+              <w:rPr>
+                <w:b/>
+                <w:bCs/>
+                <w:lang w:val="en-US"/>
+              </w:rPr>
+            </w:pPr>
+            <w:r>
+              <w:rPr>
+                <w:b/>
+                <w:bCs/>
+                <w:lang w:val="en-US"/>
+              </w:rPr>
+              <w:t>Description</w:t>
+            </w:r>
+          </w:p>
+        </w:tc>
+        <w:tc>
+          <w:tcPr>
+            <w:tcW w:w="900" w:type="dxa"/>
+          </w:tcPr>
+          <w:p>
+            <w:pPr>
+              <w:jc w:val="center"/>
+              <w:rPr>
+                <w:b/>
+                <w:bCs/>
+                <w:lang w:val="en-US"/>
+              </w:rPr>
+            </w:pPr>
+            <w:r>
+              <w:rPr>
+                <w:b/>
+                <w:bCs/>
+                <w:lang w:val="en-US"/>
+              </w:rPr>
+              <w:t>Version</w:t>
+            </w:r>
+          </w:p>
+        </w:tc>
+        <w:tc>
+          <w:tcPr>
+            <w:tcW w:w="1545" w:type="dxa"/>
+          </w:tcPr>
+          <w:p>
+            <w:pPr>
+              <w:jc w:val="center"/>
+              <w:rPr>
+                <w:b/>
+                <w:bCs/>
+                <w:lang w:val="en-US"/>
+              </w:rPr>
+            </w:pPr>
+            <w:r>
+              <w:rPr>
+                <w:b/>
+                <w:bCs/>
+                <w:lang w:val="en-US"/>
+              </w:rPr>
+              <w:t>Created By</w:t>
+            </w:r>
+          </w:p>
+        </w:tc>
+        <w:tc>
+          <w:tcPr>
+            <w:tcW w:w="1701" w:type="dxa"/>
+          </w:tcPr>
+          <w:p>
+            <w:pPr>
+              <w:jc w:val="center"/>
+              <w:rPr>
+                <w:b/>
+                <w:bCs/>
+                <w:lang w:val="en-US"/>
+              </w:rPr>
+            </w:pPr>
+            <w:r>
+              <w:rPr>
+                <w:b/>
+                <w:bCs/>
+                <w:lang w:val="en-US"/>
+              </w:rPr>
+              <w:t>Approved By</w:t>
+            </w:r>
+          </w:p>
+        </w:tc>
+      </w:tr>
+      <w:tr>
+        <w:trPr>
+          <w:trHeight w:val="567"/>
+          <w:jc w:val="center"/>
+        </w:trPr>
+        <w:tc>
+          <w:tcPr>
+            <w:tcW w:w="1544" w:type="dxa"/>
+            <w:vAlign w:val="center"/>
+          </w:tcPr>
+          <w:p>
+            <w:pPr>
+              <w:jc w:val="center"/>
+              <w:rPr>
+                <w:lang w:val="en-US"/>
+              </w:rPr>
+            </w:pPr>
+            <w:r>
+              <w:rPr>
+                <w:lang w:val="en-US"/>
+              </w:rPr>
+              <w:t>25</w:t>
+            </w:r>
+            <w:r>
+              <w:rPr>
+                <w:vertAlign w:val="superscript"/>
+                <w:lang w:val="en-US"/>
+              </w:rPr>
+              <w:t>th</w:t>
+            </w:r>
+            <w:r>
+              <w:rPr>
+                <w:lang w:val="en-US"/>
+              </w:rPr>
+              <w:t xml:space="preserve"> May 2023</w:t>
+            </w:r>
+          </w:p>
+        </w:tc>
+        <w:tc>
+          <w:tcPr>
+            <w:tcW w:w="3377" w:type="dxa"/>
+            <w:vAlign w:val="center"/>
+          </w:tcPr>
+          <w:p>
+            <w:pPr>
+              <w:jc w:val="center"/>
+              <w:rPr>
+                <w:lang w:val="en-US"/>
+              </w:rPr>
+            </w:pPr>
+            <w:r>
+              <w:rPr>
+                <w:lang w:val="en-US"/>
+              </w:rPr>
+              <w:t>Test Summary Report</w:t>
+            </w:r>
+          </w:p>
+        </w:tc>
+        <w:tc>
+          <w:tcPr>
+            <w:tcW w:w="900" w:type="dxa"/>
+            <w:vAlign w:val="center"/>
+          </w:tcPr>
+          <w:p>
+            <w:pPr>
+              <w:jc w:val="center"/>
+              <w:rPr>
+                <w:lang w:val="en-US"/>
+              </w:rPr>
+            </w:pPr>
+            <w:r>
+              <w:rPr>
+                <w:lang w:val="en-US"/>
+              </w:rPr>
+              <w:t>0.1</w:t>
+            </w:r>
+          </w:p>
+        </w:tc>
+        <w:tc>
+          <w:tcPr>
+            <w:tcW w:w="1545" w:type="dxa"/>
+            <w:vAlign w:val="center"/>
+          </w:tcPr>
+          <w:p>
+            <w:pPr>
+              <w:jc w:val="center"/>
+              <w:rPr>
+                <w:lang w:val="en-US"/>
+              </w:rPr>
+            </w:pPr>
+            <w:r>
+              <w:rPr>
+                <w:lang w:val="en-US"/>
+              </w:rPr>
+              <w:t>Vijendra Singh</w:t>
+            </w:r>
+          </w:p>
+        </w:tc>
+        <w:tc>
+          <w:tcPr>
+            <w:tcW w:w="1701" w:type="dxa"/>
+            <w:vAlign w:val="center"/>
+          </w:tcPr>
+          <w:p>
+            <w:pPr>
+              <w:jc w:val="center"/>
+              <w:rPr>
+                <w:lang w:val="en-US"/>
+              </w:rPr>
+            </w:pPr>
+            <w:r>
+              <w:rPr>
+                <w:lang w:val="en-US"/>
+              </w:rPr>
+              <w:t>Vivian Wang</w:t>
+            </w:r>
+          </w:p>
+        </w:tc>
+      </w:tr>
+      <w:tr>
+        <w:trPr>
+          <w:trHeight w:val="567"/>
+          <w:jc w:val="center"/>
+        </w:trPr>
+        <w:tc>
+          <w:tcPr>
+            <w:tcW w:w="1544" w:type="dxa"/>
+            <w:vAlign w:val="center"/>
+          </w:tcPr>
+          <w:p>
+            <w:pPr>
+              <w:jc w:val="center"/>
+              <w:rPr>
+                <w:lang w:val="en-US"/>
+              </w:rPr>
+            </w:pPr>
+          </w:p>
+        </w:tc>
+        <w:tc>
+          <w:tcPr>
+            <w:tcW w:w="3377" w:type="dxa"/>
+            <w:vAlign w:val="center"/>
+          </w:tcPr>
+          <w:p>
+            <w:pPr>
+              <w:jc w:val="center"/>
+              <w:rPr>
+                <w:lang w:val="en-US"/>
+              </w:rPr>
+            </w:pPr>
+          </w:p>
+        </w:tc>
+        <w:tc>
+          <w:tcPr>
+            <w:tcW w:w="900" w:type="dxa"/>
+            <w:vAlign w:val="center"/>
+          </w:tcPr>
+          <w:p>
+            <w:pPr>
+              <w:jc w:val="center"/>
+              <w:rPr>
+                <w:lang w:val="en-US"/>
+              </w:rPr>
+            </w:pPr>
+          </w:p>
+        </w:tc>
+        <w:tc>
+          <w:tcPr>
+            <w:tcW w:w="1545" w:type="dxa"/>
+            <w:vAlign w:val="center"/>
+          </w:tcPr>
+          <w:p>
+            <w:pPr>
+              <w:jc w:val="center"/>
+              <w:rPr>
+                <w:lang w:val="en-US"/>
+              </w:rPr>
+            </w:pPr>
+          </w:p>
+        </w:tc>
+        <w:tc>
+          <w:tcPr>
+            <w:tcW w:w="1701" w:type="dxa"/>
+            <w:vAlign w:val="center"/>
+          </w:tcPr>
+          <w:p>
+            <w:pPr>
+              <w:jc w:val="center"/>
+              <w:rPr>
+                <w:lang w:val="en-US"/>
+              </w:rPr>
+            </w:pPr>
+          </w:p>
+        </w:tc>
+      </w:tr>
+    </w:tbl>
+    <w:p>
+      <w:pPr>
+        <w:rPr>
+          <w:b/>
+          <w:bCs/>
+          <w:u w:val="single"/>
+          <w:lang w:val="en-US"/>
+        </w:rPr>
+      </w:pPr>
+    </w:p>
+    <w:p>
+      <w:pPr>
+        <w:rPr>
+          <w:b/>
+          <w:bCs/>
+          <w:lang w:val="en-US"/>
+        </w:rPr>
+      </w:pPr>
+      <w:r>
+        <w:rPr>
+          <w:b/>
+          <w:bCs/>
+          <w:lang w:val="en-US"/>
+        </w:rPr>
+        <w:t>Summary:</w:t>
+      </w:r>
+    </w:p>
+    <w:p>
+      <w:pPr>
+        <w:rPr>
+          <w:lang w:val="en-US"/>
+        </w:rPr>
+      </w:pPr>
+      <w:r>
+        <w:rPr>
+          <w:lang w:val="en-US"/>
+        </w:rPr>
+        <w:t xml:space="preserve">Test case for </w:t>
+      </w:r>
+      <w:r>
+        <w:rPr>
+          <w:lang w:val="en-US"/>
+        </w:rPr>
+        <w:t xml:space="preserve">all below mentioned </w:t>
+      </w:r>
+      <w:r>
+        <w:rPr>
+          <w:lang w:val="en-US"/>
+        </w:rPr>
+        <w:t>functionality</w:t>
+      </w:r>
+      <w:r>
+        <w:rPr>
+          <w:lang w:val="en-US"/>
+        </w:rPr>
+        <w:t xml:space="preserve"> </w:t>
+      </w:r>
+      <w:r>
+        <w:rPr>
+          <w:lang w:val="en-US"/>
+        </w:rPr>
+        <w:t>was successfully executed on 2</w:t>
+      </w:r>
+      <w:r>
+        <w:rPr>
+          <w:lang w:val="en-US"/>
+        </w:rPr>
+        <w:t>7</w:t>
+      </w:r>
+      <w:r>
+        <w:rPr>
+          <w:vertAlign w:val="superscript"/>
+          <w:lang w:val="en-US"/>
+        </w:rPr>
+        <w:t>th</w:t>
+      </w:r>
+      <w:r>
+        <w:rPr>
+          <w:lang w:val="en-US"/>
+        </w:rPr>
+        <w:t xml:space="preserve"> </w:t>
+      </w:r>
+      <w:r>
+        <w:rPr>
+          <w:lang w:val="en-US"/>
+        </w:rPr>
+        <w:t>June</w:t>
+      </w:r>
+      <w:r>
+        <w:rPr>
+          <w:lang w:val="en-US"/>
+        </w:rPr>
+        <w:t xml:space="preserve"> 2023. </w:t>
+      </w:r>
+    </w:p>
+    <w:p>
+      <w:pPr>
+        <w:pStyle w:val="ListParagraph"/>
+        <w:numPr>
+          <w:ilvl w:val="0"/>
+          <w:numId w:val="30"/>
+        </w:numPr>
+        <w:ind w:left="851"/>
+      </w:pPr>
+      <w:r>
+        <w:t xml:space="preserve">Test Gutter Game </w:t>
+      </w:r>
+    </w:p>
+    <w:p>
+      <w:pPr>
+        <w:spacing w:after="0" w:line="240" w:lineRule="auto"/>
+        <w:ind w:left="851"/>
+      </w:pPr>
+      <w:r>
+        <w:t xml:space="preserve">Code has </w:t>
+      </w:r>
+      <w:proofErr w:type="spellStart"/>
+      <w:r>
+        <w:t>TypeError</w:t>
+      </w:r>
+      <w:proofErr w:type="spellEnd"/>
+      <w:r>
+        <w:t xml:space="preserve"> for roll functions, rolls is a list array to store all pins and can’t be called as method. instead of roll is the correct method to called. </w:t>
+      </w:r>
+    </w:p>
+    <w:p>
+      <w:pPr>
+        <w:spacing w:after="0" w:line="240" w:lineRule="auto"/>
+        <w:ind w:left="851"/>
+      </w:pPr>
+      <w:r>
+        <w:t>Error raised and rectified by developer.</w:t>
+      </w:r>
+    </w:p>
+    <w:p>
+      <w:pPr>
+        <w:spacing w:after="0" w:line="240" w:lineRule="auto"/>
+        <w:ind w:left="851"/>
+      </w:pPr>
+      <w:r>
+        <w:t xml:space="preserve">Recursion test done and found </w:t>
+      </w:r>
+      <w:proofErr w:type="spellStart"/>
+      <w:r>
+        <w:t>AttributeError</w:t>
+      </w:r>
+      <w:proofErr w:type="spellEnd"/>
+      <w:r>
+        <w:t xml:space="preserve"> for wrong method name </w:t>
+      </w:r>
+      <w:proofErr w:type="spellStart"/>
+      <w:r>
+        <w:t>stickeScroe</w:t>
+      </w:r>
+      <w:proofErr w:type="spellEnd"/>
+      <w:r>
+        <w:t>, correct name of method is ‘</w:t>
+      </w:r>
+      <w:proofErr w:type="spellStart"/>
+      <w:proofErr w:type="gramStart"/>
+      <w:r>
+        <w:t>strikeScore</w:t>
+      </w:r>
+      <w:proofErr w:type="spellEnd"/>
+      <w:r>
+        <w:t>’</w:t>
+      </w:r>
+      <w:proofErr w:type="gramEnd"/>
+    </w:p>
+    <w:p>
+      <w:pPr>
+        <w:spacing w:after="0" w:line="240" w:lineRule="auto"/>
+        <w:ind w:left="851"/>
+      </w:pPr>
+      <w:r>
+        <w:t>Error raised and rectified by developer.</w:t>
+      </w:r>
+    </w:p>
+    <w:p>
+      <w:pPr>
+        <w:spacing w:after="0" w:line="240" w:lineRule="auto"/>
+        <w:ind w:left="851"/>
+      </w:pPr>
+      <w:r>
+        <w:t xml:space="preserve">Recursion test done and found </w:t>
+      </w:r>
+      <w:proofErr w:type="spellStart"/>
+      <w:r>
+        <w:t>AssertionError</w:t>
+      </w:r>
+      <w:proofErr w:type="spellEnd"/>
+      <w:r>
+        <w:t>: result not matched and asked to change the method of assertion to get the actual result value.</w:t>
+      </w:r>
+    </w:p>
+    <w:p>
+      <w:pPr>
+        <w:spacing w:after="0" w:line="240" w:lineRule="auto"/>
+        <w:ind w:left="851"/>
+      </w:pPr>
+      <w:r>
+        <w:t>Error raised and rectified by developer.</w:t>
+      </w:r>
+    </w:p>
+    <w:p>
+      <w:pPr>
+        <w:spacing w:after="0" w:line="240" w:lineRule="auto"/>
+        <w:ind w:left="851"/>
+      </w:pPr>
+      <w:r>
+        <w:t xml:space="preserve">Recursion test done and found </w:t>
+      </w:r>
+      <w:proofErr w:type="spellStart"/>
+      <w:r>
+        <w:t>AssertionError</w:t>
+      </w:r>
+      <w:proofErr w:type="spellEnd"/>
+      <w:r>
+        <w:t xml:space="preserve">: actual result is 10 and expected result is </w:t>
+      </w:r>
+      <w:proofErr w:type="gramStart"/>
+      <w:r>
+        <w:t>0</w:t>
+      </w:r>
+      <w:proofErr w:type="gramEnd"/>
+    </w:p>
+    <w:p>
+      <w:pPr>
+        <w:spacing w:after="0" w:line="240" w:lineRule="auto"/>
+        <w:ind w:left="851"/>
+      </w:pPr>
+      <w:r>
+        <w:t xml:space="preserve">Error raised. </w:t>
+      </w:r>
+    </w:p>
+    <w:p>
+      <w:pPr>
+        <w:ind w:left="851"/>
+      </w:pPr>
+    </w:p>
+    <w:p>
+      <w:pPr>
+        <w:pStyle w:val="ListParagraph"/>
+        <w:numPr>
+          <w:ilvl w:val="0"/>
+          <w:numId w:val="30"/>
+        </w:numPr>
+        <w:ind w:left="851"/>
+      </w:pPr>
+      <w:r>
+        <w:t>Test All One</w:t>
+      </w:r>
+      <w:r>
+        <w:t xml:space="preserve"> </w:t>
+      </w:r>
+    </w:p>
+    <w:p>
+      <w:pPr>
+        <w:spacing w:after="0" w:line="240" w:lineRule="auto"/>
+        <w:ind w:left="851"/>
+      </w:pPr>
+      <w:r>
+        <w:t xml:space="preserve">Code </w:t>
+      </w:r>
+      <w:r>
+        <w:t xml:space="preserve">has </w:t>
+      </w:r>
+      <w:proofErr w:type="spellStart"/>
+      <w:r>
+        <w:t>AssertionError</w:t>
+      </w:r>
+      <w:proofErr w:type="spellEnd"/>
+      <w:r>
+        <w:t>: result not matched and asked to change the method of assertion to get the actual result value.</w:t>
+      </w:r>
+    </w:p>
+    <w:p>
+      <w:pPr>
+        <w:spacing w:after="0" w:line="240" w:lineRule="auto"/>
+        <w:ind w:left="851"/>
+      </w:pPr>
+      <w:r>
+        <w:t>Error raised and rectified by developer.</w:t>
+      </w:r>
+    </w:p>
+    <w:p>
+      <w:pPr>
+        <w:spacing w:after="0" w:line="240" w:lineRule="auto"/>
+        <w:ind w:left="851"/>
+      </w:pPr>
+      <w:r>
+        <w:t xml:space="preserve">Recursion test done and found </w:t>
+      </w:r>
+      <w:proofErr w:type="spellStart"/>
+      <w:r>
+        <w:t>AssertionError</w:t>
+      </w:r>
+      <w:proofErr w:type="spellEnd"/>
+      <w:r>
+        <w:t>: actual result is 1</w:t>
+      </w:r>
+      <w:r>
+        <w:t>2</w:t>
+      </w:r>
+      <w:r>
+        <w:t xml:space="preserve"> and expected result is </w:t>
+      </w:r>
+      <w:proofErr w:type="gramStart"/>
+      <w:r>
+        <w:t>20</w:t>
+      </w:r>
+      <w:proofErr w:type="gramEnd"/>
+    </w:p>
+    <w:p>
+      <w:pPr>
+        <w:spacing w:after="0" w:line="240" w:lineRule="auto"/>
+        <w:ind w:left="851"/>
+      </w:pPr>
+      <w:r>
+        <w:t xml:space="preserve">Error raised. </w:t>
+      </w:r>
+    </w:p>
+    <w:p>
+      <w:pPr>
+        <w:pStyle w:val="ListParagraph"/>
+        <w:ind w:left="851"/>
+      </w:pPr>
+    </w:p>
+    <w:p>
+      <w:pPr>
+        <w:pStyle w:val="ListParagraph"/>
+        <w:numPr>
+          <w:ilvl w:val="0"/>
+          <w:numId w:val="30"/>
+        </w:numPr>
+        <w:ind w:left="851"/>
+      </w:pPr>
+      <w:r>
+        <w:t>Test One Spare</w:t>
+      </w:r>
+    </w:p>
+    <w:p>
+      <w:pPr>
+        <w:spacing w:after="0" w:line="240" w:lineRule="auto"/>
+        <w:ind w:left="851"/>
+      </w:pPr>
+      <w:r>
+        <w:t xml:space="preserve">Code has </w:t>
+      </w:r>
+      <w:proofErr w:type="spellStart"/>
+      <w:r>
+        <w:t>TypeError</w:t>
+      </w:r>
+      <w:proofErr w:type="spellEnd"/>
+      <w:r>
+        <w:t xml:space="preserve"> for roll functions, rolls is a list array to store all pins and can’t be called as method. instead of roll is the correct method to called. </w:t>
+      </w:r>
+    </w:p>
+    <w:p>
+      <w:pPr>
+        <w:spacing w:after="0" w:line="240" w:lineRule="auto"/>
+        <w:ind w:left="851"/>
+      </w:pPr>
+      <w:r>
+        <w:t>Error raised and rectified by developer.</w:t>
+      </w:r>
+    </w:p>
+    <w:p>
+      <w:pPr>
+        <w:spacing w:after="0" w:line="240" w:lineRule="auto"/>
+        <w:ind w:left="851"/>
+      </w:pPr>
+      <w:r>
+        <w:t xml:space="preserve">Recursion test done and found </w:t>
+      </w:r>
+      <w:proofErr w:type="spellStart"/>
+      <w:r>
+        <w:t>AssertionError</w:t>
+      </w:r>
+      <w:proofErr w:type="spellEnd"/>
+      <w:r>
+        <w:t>: result not matched and asked to change the method of assertion to get the actual result value.</w:t>
+      </w:r>
+    </w:p>
+    <w:p>
+      <w:pPr>
+        <w:spacing w:after="0" w:line="240" w:lineRule="auto"/>
+        <w:ind w:left="851"/>
+      </w:pPr>
+      <w:r>
+        <w:t>Error raised and rectified by developer.</w:t>
+      </w:r>
+    </w:p>
+    <w:p>
+      <w:pPr>
+        <w:spacing w:after="0" w:line="240" w:lineRule="auto"/>
+        <w:ind w:left="851"/>
+      </w:pPr>
+      <w:r>
+        <w:t xml:space="preserve">Recursion test done and found </w:t>
+      </w:r>
+      <w:proofErr w:type="spellStart"/>
+      <w:r>
+        <w:t>AssertionError</w:t>
+      </w:r>
+      <w:proofErr w:type="spellEnd"/>
+      <w:r>
+        <w:t>: actual result is 1</w:t>
+      </w:r>
+      <w:r>
+        <w:t>8</w:t>
+      </w:r>
+      <w:r>
+        <w:t xml:space="preserve"> and expected result is </w:t>
+      </w:r>
+      <w:proofErr w:type="gramStart"/>
+      <w:r>
+        <w:t>16</w:t>
+      </w:r>
+      <w:proofErr w:type="gramEnd"/>
+    </w:p>
+    <w:p>
+      <w:pPr>
+        <w:spacing w:after="0" w:line="240" w:lineRule="auto"/>
+        <w:ind w:left="851"/>
+      </w:pPr>
+      <w:r>
+        <w:t xml:space="preserve">Error raised. </w:t>
+      </w:r>
+    </w:p>
+    <w:p>
+      <w:pPr>
+        <w:spacing w:after="0" w:line="240" w:lineRule="auto"/>
+        <w:ind w:left="851"/>
+      </w:pPr>
+    </w:p>
+    <w:p>
+      <w:pPr>
+        <w:pStyle w:val="ListParagraph"/>
+        <w:numPr>
+          <w:ilvl w:val="0"/>
+          <w:numId w:val="30"/>
+        </w:numPr>
+        <w:ind w:left="851"/>
+      </w:pPr>
+      <w:r>
+        <w:lastRenderedPageBreak/>
+        <w:t>Test One Strike</w:t>
+      </w:r>
+    </w:p>
+    <w:p>
+      <w:pPr>
+        <w:spacing w:after="0" w:line="240" w:lineRule="auto"/>
+        <w:ind w:left="851"/>
+      </w:pPr>
+      <w:r>
+        <w:t xml:space="preserve">Code has </w:t>
+      </w:r>
+      <w:proofErr w:type="spellStart"/>
+      <w:r>
+        <w:t>TypeError</w:t>
+      </w:r>
+      <w:proofErr w:type="spellEnd"/>
+      <w:r>
+        <w:t xml:space="preserve"> for roll functions, rolls is a list array to store all pins and can’t be called as method. instead of roll is the correct method to called. </w:t>
+      </w:r>
+    </w:p>
+    <w:p>
+      <w:pPr>
+        <w:spacing w:after="0" w:line="240" w:lineRule="auto"/>
+        <w:ind w:left="851"/>
+      </w:pPr>
+      <w:r>
+        <w:t>Error raised and rectified by developer.</w:t>
+      </w:r>
+    </w:p>
+    <w:p>
+      <w:pPr>
+        <w:spacing w:after="0" w:line="240" w:lineRule="auto"/>
+        <w:ind w:left="851"/>
+      </w:pPr>
+      <w:r>
+        <w:t xml:space="preserve">Recursion test done and found </w:t>
+      </w:r>
+      <w:proofErr w:type="spellStart"/>
+      <w:r>
+        <w:t>AssertionError</w:t>
+      </w:r>
+      <w:proofErr w:type="spellEnd"/>
+      <w:r>
+        <w:t>: result not matched and asked to change the method of assertion to get the actual result value.</w:t>
+      </w:r>
+    </w:p>
+    <w:p>
+      <w:pPr>
+        <w:spacing w:after="0" w:line="240" w:lineRule="auto"/>
+        <w:ind w:left="851"/>
+      </w:pPr>
+      <w:r>
+        <w:t>Error raised and rectified by developer.</w:t>
+      </w:r>
+    </w:p>
+    <w:p>
+      <w:pPr>
+        <w:spacing w:after="0" w:line="240" w:lineRule="auto"/>
+        <w:ind w:left="851"/>
+      </w:pPr>
+      <w:r>
+        <w:t xml:space="preserve">Recursion test done and found </w:t>
+      </w:r>
+      <w:proofErr w:type="spellStart"/>
+      <w:r>
+        <w:t>AssertionError</w:t>
+      </w:r>
+      <w:proofErr w:type="spellEnd"/>
+      <w:r>
+        <w:t>: actual result is 1</w:t>
+      </w:r>
+      <w:r>
+        <w:t>7</w:t>
+      </w:r>
+      <w:r>
+        <w:t xml:space="preserve"> and expected result is </w:t>
+      </w:r>
+      <w:proofErr w:type="gramStart"/>
+      <w:r>
+        <w:t>24</w:t>
+      </w:r>
+      <w:proofErr w:type="gramEnd"/>
+    </w:p>
+    <w:p>
+      <w:pPr>
+        <w:spacing w:after="0" w:line="240" w:lineRule="auto"/>
+        <w:ind w:left="851"/>
+      </w:pPr>
+      <w:r>
+        <w:t xml:space="preserve">Error raised. </w:t>
+      </w:r>
+    </w:p>
+    <w:p>
+      <w:pPr>
+        <w:pStyle w:val="ListParagraph"/>
+        <w:ind w:left="851"/>
+      </w:pPr>
+    </w:p>
+    <w:p>
+      <w:pPr>
+        <w:pStyle w:val="ListParagraph"/>
+        <w:numPr>
+          <w:ilvl w:val="0"/>
+          <w:numId w:val="30"/>
+        </w:numPr>
+        <w:ind w:left="851"/>
+      </w:pPr>
+      <w:r>
+        <w:t>Test Perfect Game</w:t>
+      </w:r>
+    </w:p>
+    <w:p>
+      <w:pPr>
+        <w:spacing w:after="0" w:line="240" w:lineRule="auto"/>
+        <w:ind w:left="851"/>
+      </w:pPr>
+      <w:r>
+        <w:t xml:space="preserve">Code has </w:t>
+      </w:r>
+      <w:proofErr w:type="spellStart"/>
+      <w:r>
+        <w:t>AssertionError</w:t>
+      </w:r>
+      <w:proofErr w:type="spellEnd"/>
+      <w:r>
+        <w:t>: result not matched and asked to change the method of assertion to get the actual result value.</w:t>
+      </w:r>
+    </w:p>
+    <w:p>
+      <w:pPr>
+        <w:spacing w:after="0" w:line="240" w:lineRule="auto"/>
+        <w:ind w:left="851"/>
+      </w:pPr>
+      <w:r>
+        <w:t>Error raised and rectified by developer.</w:t>
+      </w:r>
+    </w:p>
+    <w:p>
+      <w:pPr>
+        <w:spacing w:after="0" w:line="240" w:lineRule="auto"/>
+        <w:ind w:left="851"/>
+      </w:pPr>
+      <w:r>
+        <w:t xml:space="preserve">Recursion test done and found </w:t>
+      </w:r>
+      <w:proofErr w:type="spellStart"/>
+      <w:r>
+        <w:t>AssertionError</w:t>
+      </w:r>
+      <w:proofErr w:type="spellEnd"/>
+      <w:r>
+        <w:t xml:space="preserve">: actual result is </w:t>
+      </w:r>
+      <w:r>
+        <w:t>30</w:t>
+      </w:r>
+      <w:r>
+        <w:t xml:space="preserve"> and expected result is </w:t>
+      </w:r>
+      <w:proofErr w:type="gramStart"/>
+      <w:r>
+        <w:t>300</w:t>
+      </w:r>
+      <w:proofErr w:type="gramEnd"/>
+    </w:p>
+    <w:p>
+      <w:pPr>
+        <w:spacing w:after="0" w:line="240" w:lineRule="auto"/>
+        <w:ind w:left="851"/>
+      </w:pPr>
+      <w:r>
+        <w:t xml:space="preserve">Error raised. </w:t>
+      </w:r>
+    </w:p>
+    <w:p>
+      <w:pPr>
+        <w:pStyle w:val="ListParagraph"/>
+        <w:ind w:left="851"/>
+      </w:pPr>
+    </w:p>
+    <w:p>
+      <w:pPr>
+        <w:pStyle w:val="ListParagraph"/>
+        <w:numPr>
+          <w:ilvl w:val="0"/>
+          <w:numId w:val="30"/>
+        </w:numPr>
+        <w:ind w:left="851"/>
+      </w:pPr>
+      <w:r>
+        <w:t>Test All Spar</w:t>
+      </w:r>
+      <w:r>
+        <w:t>e</w:t>
+      </w:r>
+    </w:p>
+    <w:p>
+      <w:pPr>
+        <w:spacing w:after="0" w:line="240" w:lineRule="auto"/>
+        <w:ind w:left="851"/>
+      </w:pPr>
+      <w:r>
+        <w:t xml:space="preserve"> </w:t>
+      </w:r>
+      <w:r>
+        <w:t xml:space="preserve">Code has </w:t>
+      </w:r>
+      <w:proofErr w:type="spellStart"/>
+      <w:r>
+        <w:t>AssertionError</w:t>
+      </w:r>
+      <w:proofErr w:type="spellEnd"/>
+      <w:r>
+        <w:t>: result not matched and asked to change the method of assertion to get the actual result value.</w:t>
+      </w:r>
+    </w:p>
+    <w:p>
+      <w:pPr>
+        <w:spacing w:after="0" w:line="240" w:lineRule="auto"/>
+        <w:ind w:left="851"/>
+      </w:pPr>
+      <w:r>
+        <w:t>Error raised and rectified by developer.</w:t>
+      </w:r>
+    </w:p>
+    <w:p>
+      <w:pPr>
+        <w:spacing w:after="0" w:line="240" w:lineRule="auto"/>
+        <w:ind w:left="851"/>
+      </w:pPr>
+      <w:r>
+        <w:t xml:space="preserve">Recursion test done and found </w:t>
+      </w:r>
+      <w:proofErr w:type="spellStart"/>
+      <w:r>
+        <w:t>AssertionError</w:t>
+      </w:r>
+      <w:proofErr w:type="spellEnd"/>
+      <w:r>
+        <w:t xml:space="preserve">: actual result is </w:t>
+      </w:r>
+      <w:r>
+        <w:t>20</w:t>
+      </w:r>
+      <w:r>
+        <w:t xml:space="preserve"> and expected result is </w:t>
+      </w:r>
+      <w:proofErr w:type="gramStart"/>
+      <w:r>
+        <w:t>150</w:t>
+      </w:r>
+      <w:proofErr w:type="gramEnd"/>
+    </w:p>
+    <w:p>
+      <w:pPr>
+        <w:spacing w:after="0" w:line="240" w:lineRule="auto"/>
+        <w:ind w:left="851"/>
+      </w:pPr>
+      <w:r>
+        <w:t xml:space="preserve">Error raised. </w:t>
+      </w:r>
+    </w:p>
+    <w:p>
+      <w:pPr>
+        <w:pStyle w:val="ListParagraph"/>
+        <w:ind w:left="851"/>
+      </w:pPr>
+    </w:p>
+    <w:p>
+      <w:pPr>
+        <w:rPr>
+          <w:lang w:val="en-US"/>
+        </w:rPr>
+      </w:pPr>
+    </w:p>
+    <w:p>
+      <w:pPr>
+        <w:rPr>
+          <w:lang w:val="en-US"/>
+        </w:rPr>
+      </w:pPr>
+    </w:p>
+    <w:p>
+      <w:pPr>
+        <w:rPr>
+          <w:b/>
+          <w:bCs/>
+        </w:rPr>
+      </w:pPr>
+      <w:r>
+        <w:rPr>
+          <w:b/>
+          <w:bCs/>
+        </w:rPr>
+        <w:t>Variances</w:t>
+      </w:r>
+    </w:p>
+    <w:p>
+      <w:pPr>
+        <w:jc w:val="both"/>
+        <w:rPr>
+          <w:lang w:val="en-US"/>
+        </w:rPr>
+      </w:pPr>
+      <w:r>
+        <w:rPr>
+          <w:lang w:val="en-US"/>
+        </w:rPr>
+        <w:t xml:space="preserve">There is no variance while testing all </w:t>
+      </w:r>
+      <w:r>
+        <w:rPr>
+          <w:lang w:val="en-US"/>
+        </w:rPr>
+        <w:t>three-functionality</w:t>
+      </w:r>
+      <w:r>
+        <w:rPr>
+          <w:lang w:val="en-US"/>
+        </w:rPr>
+        <w:t xml:space="preserve"> mentioned in test plan. Application is working as expected without any error.</w:t>
+      </w:r>
+    </w:p>
+    <w:p>
+      <w:pPr>
+        <w:rPr>
+          <w:b/>
+          <w:bCs/>
+        </w:rPr>
+      </w:pPr>
+      <w:r>
+        <w:rPr>
+          <w:b/>
+          <w:bCs/>
+        </w:rPr>
+        <w:t>Comprehensive Assessment:</w:t>
+      </w:r>
+    </w:p>
+    <w:p>
+      <w:pPr>
+        <w:jc w:val="both"/>
+      </w:pPr>
+      <w:r>
+        <w:t xml:space="preserve">All test failed and </w:t>
+      </w:r>
+      <w:r>
+        <w:t>had</w:t>
+      </w:r>
+      <w:r>
+        <w:t xml:space="preserve"> code is not working as expected, all functionality needs to be checked again and tested. Error </w:t>
+      </w:r>
+      <w:r>
+        <w:t>is</w:t>
+      </w:r>
+      <w:r>
+        <w:t xml:space="preserve"> in high in severity and priority. </w:t>
+      </w:r>
+    </w:p>
+    <w:p>
+      <w:pPr>
+        <w:jc w:val="both"/>
+      </w:pPr>
+      <w:r>
+        <w:t>.</w:t>
+      </w:r>
+    </w:p>
+    <w:p>
+      <w:pPr>
+        <w:rPr>
+          <w:b/>
+          <w:bCs/>
+          <w:lang w:val="en-US"/>
+        </w:rPr>
+      </w:pPr>
+      <w:r>
+        <w:rPr>
+          <w:b/>
+          <w:bCs/>
+          <w:lang w:val="en-US"/>
+        </w:rPr>
+        <w:t>Conclusion:</w:t>
+      </w:r>
+    </w:p>
+    <w:p>
+      <w:pPr>
+        <w:jc w:val="both"/>
+        <w:rPr>
+          <w:lang w:val="en-US"/>
+        </w:rPr>
+      </w:pPr>
+      <w:r>
+        <w:rPr>
+          <w:lang w:val="en-US"/>
+        </w:rPr>
+        <w:t xml:space="preserve">Based on test results all </w:t>
+      </w:r>
+      <w:r>
+        <w:rPr>
+          <w:lang w:val="en-US"/>
+        </w:rPr>
+        <w:t>six functionalities</w:t>
+      </w:r>
+      <w:r>
+        <w:rPr>
+          <w:lang w:val="en-US"/>
+        </w:rPr>
+        <w:t xml:space="preserve"> </w:t>
+      </w:r>
+      <w:proofErr w:type="gramStart"/>
+      <w:r>
+        <w:rPr>
+          <w:lang w:val="en-US"/>
+        </w:rPr>
+        <w:t>is</w:t>
+      </w:r>
+      <w:proofErr w:type="gramEnd"/>
+      <w:r>
+        <w:rPr>
+          <w:lang w:val="en-US"/>
+        </w:rPr>
+        <w:t xml:space="preserve"> not</w:t>
+      </w:r>
+      <w:r>
+        <w:rPr>
+          <w:lang w:val="en-US"/>
+        </w:rPr>
+        <w:t xml:space="preserve"> working correctly</w:t>
+      </w:r>
+      <w:r>
+        <w:rPr>
+          <w:lang w:val="en-US"/>
+        </w:rPr>
+        <w:t xml:space="preserve"> as expected</w:t>
+      </w:r>
+      <w:r>
+        <w:rPr>
+          <w:lang w:val="en-US"/>
+        </w:rPr>
+        <w:t>.</w:t>
+      </w:r>
+      <w:r>
+        <w:rPr>
+          <w:lang w:val="en-US"/>
+        </w:rPr>
+        <w:t xml:space="preserve"> Code needs to be refactored and </w:t>
+      </w:r>
+      <w:r>
+        <w:rPr>
+          <w:lang w:val="en-US"/>
+        </w:rPr>
+        <w:t>tested</w:t>
+      </w:r>
+      <w:r>
+        <w:rPr>
+          <w:lang w:val="en-US"/>
+        </w:rPr>
+        <w:t xml:space="preserve"> again for </w:t>
+      </w:r>
+      <w:r>
+        <w:rPr>
+          <w:lang w:val="en-US"/>
+        </w:rPr>
+        <w:t>errors</w:t>
+      </w:r>
+      <w:r>
+        <w:rPr>
+          <w:lang w:val="en-US"/>
+        </w:rPr>
+        <w:t xml:space="preserve"> and bugs. </w:t>
+      </w:r>
+    </w:p>
+    <w:p>
+      <w:pPr>
+        <w:rPr>
+          <w:lang w:val="en-US"/>
+        </w:rPr>
+      </w:pPr>
+      <w:r>
+        <w:rPr>
+          <w:lang w:val="en-US"/>
+        </w:rPr>
+        <w:t>Next Steps:</w:t>
+      </w:r>
+    </w:p>
+    <w:p>
+      <w:pPr>
+        <w:pStyle w:val="ListParagraph"/>
+        <w:numPr>
+          <w:ilvl w:val="2"/>
+          <w:numId w:val="1"/>
+        </w:numPr>
+        <w:rPr>
+          <w:lang w:val="en-US"/>
+        </w:rPr>
+      </w:pPr>
+      <w:r>
+        <w:rPr>
+          <w:lang w:val="en-US"/>
+        </w:rPr>
+        <w:t>Refactor code</w:t>
+      </w:r>
+      <w:r>
+        <w:rPr>
+          <w:lang w:val="en-US"/>
+        </w:rPr>
+        <w:t>.</w:t>
+      </w:r>
+    </w:p>
+    <w:p>
+      <w:pPr>
+        <w:pStyle w:val="ListParagraph"/>
+        <w:numPr>
+          <w:ilvl w:val="2"/>
+          <w:numId w:val="1"/>
+        </w:numPr>
+        <w:rPr>
+          <w:lang w:val="en-US"/>
+        </w:rPr>
+      </w:pPr>
+      <w:r>
+        <w:rPr>
+          <w:lang w:val="en-US"/>
+        </w:rPr>
+        <w:t>Check if</w:t>
+      </w:r>
+      <w:r>
+        <w:rPr>
+          <w:lang w:val="en-US"/>
+        </w:rPr>
+        <w:t xml:space="preserve"> all </w:t>
+      </w:r>
+      <w:r>
+        <w:rPr>
+          <w:lang w:val="en-US"/>
+        </w:rPr>
+        <w:t>functionalities</w:t>
+      </w:r>
+      <w:r>
+        <w:rPr>
+          <w:lang w:val="en-US"/>
+        </w:rPr>
+        <w:t xml:space="preserve"> are working as expected or </w:t>
+      </w:r>
+      <w:r>
+        <w:rPr>
+          <w:lang w:val="en-US"/>
+        </w:rPr>
+        <w:t>not.</w:t>
+      </w:r>
+      <w:r>
+        <w:rPr>
+          <w:lang w:val="en-US"/>
+        </w:rPr>
+        <w:t xml:space="preserve"> </w:t>
+      </w:r>
+    </w:p>
+    <w:p>
+      <w:pPr>
+        <w:pStyle w:val="ListParagraph"/>
+        <w:numPr>
+          <w:ilvl w:val="2"/>
+          <w:numId w:val="1"/>
+        </w:numPr>
+        <w:rPr>
+          <w:b/>
+          <w:bCs/>
+        </w:rPr>
+      </w:pPr>
+      <w:r>
+        <w:rPr>
+          <w:lang w:val="en-US"/>
+        </w:rPr>
+        <w:t>Remove error or bug, if any.</w:t>
+      </w:r>
+      <w:r>
+        <w:rPr>
+          <w:b/>
+          <w:bCs/>
+        </w:rPr>
+        <w:br w:type="page"/>
+      </w:r>
+    </w:p>
+    <w:p>
+      <w:pPr>
+        <w:rPr>
+          <w:b/>
+          <w:bCs/>
+        </w:rPr>
+      </w:pPr>
+      <w:r>
+        <w:rPr>
+          <w:b/>
+          <w:bCs/>
+        </w:rPr>
+        <w:lastRenderedPageBreak/>
+        <w:t>Summary of Results:</w:t>
+      </w:r>
+    </w:p>
+    <w:p>
+      <w:r>
+        <w:t xml:space="preserve">Total </w:t>
+      </w:r>
+      <w:r>
+        <w:t>6</w:t>
+      </w:r>
+      <w:r>
+        <w:t xml:space="preserve"> test was performed. </w:t>
+      </w:r>
+    </w:p>
+    <w:p>
+      <w:pPr>
+        <w:pStyle w:val="ListParagraph"/>
+        <w:numPr>
+          <w:ilvl w:val="0"/>
+          <w:numId w:val="3"/>
+        </w:numPr>
+      </w:pPr>
+      <w:r>
+        <w:t xml:space="preserve">Test Gutter Game </w:t>
+      </w:r>
+    </w:p>
+    <w:p>
+      <w:pPr>
+        <w:pStyle w:val="ListParagraph"/>
+        <w:numPr>
+          <w:ilvl w:val="0"/>
+          <w:numId w:val="3"/>
+        </w:numPr>
+      </w:pPr>
+      <w:r>
+        <w:t>Test All One</w:t>
+      </w:r>
+    </w:p>
+    <w:p>
+      <w:pPr>
+        <w:pStyle w:val="ListParagraph"/>
+        <w:numPr>
+          <w:ilvl w:val="0"/>
+          <w:numId w:val="3"/>
+        </w:numPr>
+      </w:pPr>
+      <w:r>
+        <w:t>Test One Spare</w:t>
+      </w:r>
+    </w:p>
+    <w:p>
+      <w:pPr>
+        <w:pStyle w:val="ListParagraph"/>
+        <w:numPr>
+          <w:ilvl w:val="0"/>
+          <w:numId w:val="3"/>
+        </w:numPr>
+      </w:pPr>
+      <w:r>
+        <w:t>Test One Strike</w:t>
+      </w:r>
+    </w:p>
+    <w:p>
+      <w:pPr>
+        <w:pStyle w:val="ListParagraph"/>
+        <w:numPr>
+          <w:ilvl w:val="0"/>
+          <w:numId w:val="3"/>
+        </w:numPr>
+      </w:pPr>
+      <w:r>
+        <w:t>Test Perfect Game</w:t>
+      </w:r>
+    </w:p>
+    <w:p>
+      <w:pPr>
+        <w:pStyle w:val="ListParagraph"/>
+        <w:numPr>
+          <w:ilvl w:val="0"/>
+          <w:numId w:val="3"/>
+        </w:numPr>
+      </w:pPr>
+      <w:r>
+        <w:t>Test All Spare</w:t>
+      </w:r>
+    </w:p>
+    <w:p>
+      <w:pPr>
+        <w:jc w:val="both"/>
+      </w:pPr>
+      <w:r>
+        <w:t xml:space="preserve">Result of all </w:t>
+      </w:r>
+      <w:r>
+        <w:t>6</w:t>
+      </w:r>
+      <w:r>
+        <w:t xml:space="preserve"> test is </w:t>
+      </w:r>
+      <w:r>
+        <w:t>failed</w:t>
+      </w:r>
+      <w:r>
+        <w:t>.</w:t>
+      </w:r>
+    </w:p>
+    <w:p>
+      <w:pPr>
+        <w:rPr>
+          <w:b/>
+          <w:bCs/>
+        </w:rPr>
+      </w:pPr>
+      <w:r>
+        <w:rPr>
+          <w:b/>
+          <w:bCs/>
+        </w:rPr>
+        <w:t>Summary of Activities</w:t>
+      </w:r>
+    </w:p>
+    <w:p>
+      <w:pPr>
+        <w:jc w:val="both"/>
+      </w:pPr>
+      <w:r>
+        <w:t>T</w:t>
+      </w:r>
+      <w:r>
+        <w:t>h</w:t>
+      </w:r>
+      <w:r>
+        <w:t>is testing activity include white box testing only. Where we have use functionality test for Bowling game functions.</w:t>
+      </w:r>
+      <w:r>
+        <w:t xml:space="preserve"> </w:t>
+      </w:r>
+      <w:r>
+        <w:t>Test has been conducted as per the testing environment and schedule. Test was started on 2</w:t>
+      </w:r>
+      <w:r>
+        <w:t>7</w:t>
+      </w:r>
+      <w:r>
+        <w:rPr>
+          <w:vertAlign w:val="superscript"/>
+        </w:rPr>
+        <w:t>th</w:t>
+      </w:r>
+      <w:r>
+        <w:t xml:space="preserve"> June</w:t>
+      </w:r>
+      <w:r>
+        <w:t xml:space="preserve"> 2023 at 13:00 hours and all </w:t>
+      </w:r>
+      <w:r>
+        <w:t>six-test</w:t>
+      </w:r>
+      <w:r>
+        <w:t xml:space="preserve"> finished by 1</w:t>
+      </w:r>
+      <w:r>
+        <w:t>6</w:t>
+      </w:r>
+      <w:r>
+        <w:t>:30 hours.</w:t>
+      </w:r>
+    </w:p>
+    <w:p>
+      <w:pPr>
+        <w:jc w:val="both"/>
+      </w:pPr>
+      <w:r>
+        <w:t xml:space="preserve">We found </w:t>
+      </w:r>
+      <w:r>
+        <w:t>all tests are failed and functionality are not working as expected.</w:t>
+      </w:r>
+    </w:p>
+    <w:p>
+      <w:pPr>
+        <w:jc w:val="both"/>
+      </w:pPr>
+    </w:p>
+    <w:p/>
+    <w:p>
+      <w:pPr>
+        <w:rPr>
+          <w:b/>
+          <w:bCs/>
+        </w:rPr>
+      </w:pPr>
+      <w:r>
+        <w:rPr>
+          <w:b/>
+          <w:bCs/>
+        </w:rPr>
+        <w:t>Approvals</w:t>
+      </w:r>
+    </w:p>
+    <w:tbl>
+      <w:tblPr>
+        <w:tblStyle w:val="TableGrid"/>
+        <w:tblpPr w:leftFromText="180" w:rightFromText="180" w:vertAnchor="text" w:tblpXSpec="center" w:tblpY="1"/>
+        <w:tblOverlap w:val="never"/>
+        <w:tblW w:w="0" w:type="auto"/>
+        <w:jc w:val="center"/>
+        <w:tblLook w:val="04A0" w:firstRow="1" w:lastRow="0" w:firstColumn="1" w:lastColumn="0" w:noHBand="0" w:noVBand="1"/>
+      </w:tblPr>
+      <w:tblGrid>
+        <w:gridCol w:w="2116"/>
+        <w:gridCol w:w="2835"/>
+        <w:gridCol w:w="3776"/>
+      </w:tblGrid>
+      <w:tr>
+        <w:trPr>
+          <w:trHeight w:val="415"/>
+          <w:jc w:val="center"/>
+        </w:trPr>
+        <w:tc>
+          <w:tcPr>
+            <w:tcW w:w="2116" w:type="dxa"/>
+            <w:vAlign w:val="center"/>
+          </w:tcPr>
+          <w:p>
+            <w:pPr>
+              <w:pStyle w:val="ListParagraph"/>
+              <w:ind w:left="0"/>
+              <w:rPr>
+                <w:b/>
+                <w:bCs/>
+              </w:rPr>
+            </w:pPr>
+          </w:p>
+        </w:tc>
+        <w:tc>
+          <w:tcPr>
+            <w:tcW w:w="2835" w:type="dxa"/>
+            <w:vAlign w:val="center"/>
+          </w:tcPr>
+          <w:p>
+            <w:pPr>
+              <w:pStyle w:val="ListParagraph"/>
+              <w:ind w:left="0"/>
+              <w:rPr>
+                <w:b/>
+                <w:bCs/>
+              </w:rPr>
+            </w:pPr>
+            <w:r>
+              <w:rPr>
+                <w:b/>
+                <w:bCs/>
+              </w:rPr>
+              <w:t>Project Manager</w:t>
+            </w:r>
+          </w:p>
+        </w:tc>
+        <w:tc>
+          <w:tcPr>
+            <w:tcW w:w="3776" w:type="dxa"/>
+            <w:vAlign w:val="center"/>
+          </w:tcPr>
+          <w:p>
+            <w:pPr>
+              <w:pStyle w:val="ListParagraph"/>
+              <w:ind w:left="0"/>
+              <w:rPr>
+                <w:b/>
+                <w:bCs/>
+              </w:rPr>
+            </w:pPr>
+            <w:r>
+              <w:rPr>
+                <w:b/>
+                <w:bCs/>
+              </w:rPr>
+              <w:t>Test Lead</w:t>
+            </w:r>
+          </w:p>
+        </w:tc>
+      </w:tr>
+      <w:tr>
+        <w:trPr>
+          <w:trHeight w:val="1272"/>
+          <w:jc w:val="center"/>
+        </w:trPr>
+        <w:tc>
+          <w:tcPr>
+            <w:tcW w:w="2116" w:type="dxa"/>
+            <w:vAlign w:val="center"/>
+          </w:tcPr>
+          <w:p>
+            <w:pPr>
+              <w:pStyle w:val="ListParagraph"/>
+              <w:ind w:left="0"/>
+              <w:rPr>
+                <w:b/>
+                <w:bCs/>
+              </w:rPr>
+            </w:pPr>
+            <w:r>
+              <w:rPr>
+                <w:b/>
+                <w:bCs/>
+              </w:rPr>
+              <w:t>Name</w:t>
+            </w:r>
+          </w:p>
+        </w:tc>
+        <w:tc>
+          <w:tcPr>
+            <w:tcW w:w="2835" w:type="dxa"/>
+            <w:vAlign w:val="center"/>
+          </w:tcPr>
+          <w:p>
+            <w:pPr>
+              <w:pStyle w:val="ListParagraph"/>
+              <w:ind w:left="0"/>
+              <w:rPr>
+                <w:b/>
+                <w:bCs/>
+              </w:rPr>
+            </w:pPr>
+          </w:p>
+        </w:tc>
+        <w:tc>
+          <w:tcPr>
+            <w:tcW w:w="3776" w:type="dxa"/>
+            <w:vAlign w:val="center"/>
+          </w:tcPr>
+          <w:p>
+            <w:pPr>
+              <w:pStyle w:val="ListParagraph"/>
+              <w:ind w:left="0"/>
+              <w:rPr>
+                <w:b/>
+                <w:bCs/>
+              </w:rPr>
+            </w:pPr>
+          </w:p>
+        </w:tc>
+      </w:tr>
+      <w:tr>
+        <w:trPr>
+          <w:trHeight w:val="549"/>
+          <w:jc w:val="center"/>
+        </w:trPr>
+        <w:tc>
+          <w:tcPr>
+            <w:tcW w:w="2116" w:type="dxa"/>
+            <w:vAlign w:val="center"/>
+          </w:tcPr>
+          <w:p>
+            <w:pPr>
+              <w:pStyle w:val="ListParagraph"/>
+              <w:ind w:left="0"/>
+              <w:rPr>
+                <w:b/>
+                <w:bCs/>
+              </w:rPr>
+            </w:pPr>
+            <w:r>
+              <w:rPr>
+                <w:b/>
+                <w:bCs/>
+              </w:rPr>
+              <w:t>Date</w:t>
+            </w:r>
+          </w:p>
+        </w:tc>
+        <w:tc>
+          <w:tcPr>
+            <w:tcW w:w="2835" w:type="dxa"/>
+            <w:vAlign w:val="center"/>
+          </w:tcPr>
+          <w:p>
+            <w:pPr>
+              <w:pStyle w:val="ListParagraph"/>
+              <w:ind w:left="0"/>
+              <w:rPr>
+                <w:b/>
+                <w:bCs/>
+              </w:rPr>
+            </w:pPr>
+          </w:p>
+        </w:tc>
+        <w:tc>
+          <w:tcPr>
+            <w:tcW w:w="3776" w:type="dxa"/>
+            <w:vAlign w:val="center"/>
+          </w:tcPr>
+          <w:p>
+            <w:pPr>
+              <w:pStyle w:val="ListParagraph"/>
+              <w:ind w:left="0"/>
+              <w:rPr>
+                <w:b/>
+                <w:bCs/>
+              </w:rPr>
+            </w:pPr>
+          </w:p>
+        </w:tc>
+      </w:tr>
+      <w:tr>
+        <w:trPr>
+          <w:trHeight w:val="1261"/>
+          <w:jc w:val="center"/>
+        </w:trPr>
+        <w:tc>
+          <w:tcPr>
+            <w:tcW w:w="2116" w:type="dxa"/>
+            <w:vAlign w:val="center"/>
+          </w:tcPr>
+          <w:p>
+            <w:pPr>
+              <w:pStyle w:val="ListParagraph"/>
+              <w:ind w:left="0"/>
+              <w:rPr>
+                <w:b/>
+                <w:bCs/>
+              </w:rPr>
+            </w:pPr>
+            <w:r>
+              <w:rPr>
+                <w:b/>
+                <w:bCs/>
+              </w:rPr>
+              <w:t>Signature</w:t>
+            </w:r>
+          </w:p>
+        </w:tc>
+        <w:tc>
+          <w:tcPr>
+            <w:tcW w:w="2835" w:type="dxa"/>
+            <w:vAlign w:val="center"/>
+          </w:tcPr>
+          <w:p>
+            <w:pPr>
+              <w:pStyle w:val="ListParagraph"/>
+              <w:ind w:left="0"/>
+              <w:rPr>
+                <w:b/>
+                <w:bCs/>
+              </w:rPr>
+            </w:pPr>
+          </w:p>
+        </w:tc>
+        <w:tc>
+          <w:tcPr>
+            <w:tcW w:w="3776" w:type="dxa"/>
+            <w:vAlign w:val="center"/>
+          </w:tcPr>
+          <w:p>
+            <w:pPr>
+              <w:pStyle w:val="ListParagraph"/>
+              <w:ind w:left="0"/>
+              <w:rPr>
+                <w:b/>
+                <w:bCs/>
+              </w:rPr>
+            </w:pPr>
+          </w:p>
+        </w:tc>
+      </w:tr>
+    </w:tbl>
+    <w:p/>
+    <w:p/>
+    <w:p>
+      <w:pPr>
+        <w:rPr>
           <w:lang w:val="en-US"/>
         </w:rPr>
       </w:pPr>
@@ -7124,6 +9168,119 @@
     </w:lvl>
   </w:abstractNum>
   <w:abstractNum w:abstractNumId="17" w15:restartNumberingAfterBreak="0">
+    <w:nsid w:val="43402A0F"/>
+    <w:multiLevelType w:val="hybridMultilevel"/>
+    <w:tmpl w:val="81BC89B4"/>
+    <w:lvl w:ilvl="0" w:tplc="1409000F">
+      <w:start w:val="1"/>
+      <w:numFmt w:val="decimal"/>
+      <w:lvlText w:val="%1."/>
+      <w:lvlJc w:val="left"/>
+      <w:pPr>
+        <w:ind w:left="1800" w:hanging="360"/>
+      </w:pPr>
+      <w:rPr>
+        <w:rFonts w:hint="default"/>
+      </w:rPr>
+    </w:lvl>
+    <w:lvl w:ilvl="1" w:tplc="FFFFFFFF">
+      <w:start w:val="1"/>
+      <w:numFmt w:val="bullet"/>
+      <w:lvlText w:val="o"/>
+      <w:lvlJc w:val="left"/>
+      <w:pPr>
+        <w:ind w:left="2520" w:hanging="360"/>
+      </w:pPr>
+      <w:rPr>
+        <w:rFonts w:ascii="Courier New" w:hAnsi="Courier New" w:cs="Courier New" w:hint="default"/>
+      </w:rPr>
+    </w:lvl>
+    <w:lvl w:ilvl="2" w:tplc="FFFFFFFF" w:tentative="1">
+      <w:start w:val="1"/>
+      <w:numFmt w:val="bullet"/>
+      <w:lvlText w:val=""/>
+      <w:lvlJc w:val="left"/>
+      <w:pPr>
+        <w:ind w:left="3240" w:hanging="360"/>
+      </w:pPr>
+      <w:rPr>
+        <w:rFonts w:ascii="Wingdings" w:hAnsi="Wingdings" w:hint="default"/>
+      </w:rPr>
+    </w:lvl>
+    <w:lvl w:ilvl="3" w:tplc="FFFFFFFF" w:tentative="1">
+      <w:start w:val="1"/>
+      <w:numFmt w:val="bullet"/>
+      <w:lvlText w:val=""/>
+      <w:lvlJc w:val="left"/>
+      <w:pPr>
+        <w:ind w:left="3960" w:hanging="360"/>
+      </w:pPr>
+      <w:rPr>
+        <w:rFonts w:ascii="Symbol" w:hAnsi="Symbol" w:hint="default"/>
+      </w:rPr>
+    </w:lvl>
+    <w:lvl w:ilvl="4" w:tplc="FFFFFFFF" w:tentative="1">
+      <w:start w:val="1"/>
+      <w:numFmt w:val="bullet"/>
+      <w:lvlText w:val="o"/>
+      <w:lvlJc w:val="left"/>
+      <w:pPr>
+        <w:ind w:left="4680" w:hanging="360"/>
+      </w:pPr>
+      <w:rPr>
+        <w:rFonts w:ascii="Courier New" w:hAnsi="Courier New" w:cs="Courier New" w:hint="default"/>
+      </w:rPr>
+    </w:lvl>
+    <w:lvl w:ilvl="5" w:tplc="FFFFFFFF" w:tentative="1">
+      <w:start w:val="1"/>
+      <w:numFmt w:val="bullet"/>
+      <w:lvlText w:val=""/>
+      <w:lvlJc w:val="left"/>
+      <w:pPr>
+        <w:ind w:left="5400" w:hanging="360"/>
+      </w:pPr>
+      <w:rPr>
+        <w:rFonts w:ascii="Wingdings" w:hAnsi="Wingdings" w:hint="default"/>
+      </w:rPr>
+    </w:lvl>
+    <w:lvl w:ilvl="6" w:tplc="FFFFFFFF" w:tentative="1">
+      <w:start w:val="1"/>
+      <w:numFmt w:val="bullet"/>
+      <w:lvlText w:val=""/>
+      <w:lvlJc w:val="left"/>
+      <w:pPr>
+        <w:ind w:left="6120" w:hanging="360"/>
+      </w:pPr>
+      <w:rPr>
+        <w:rFonts w:ascii="Symbol" w:hAnsi="Symbol" w:hint="default"/>
+      </w:rPr>
+    </w:lvl>
+    <w:lvl w:ilvl="7" w:tplc="FFFFFFFF" w:tentative="1">
+      <w:start w:val="1"/>
+      <w:numFmt w:val="bullet"/>
+      <w:lvlText w:val="o"/>
+      <w:lvlJc w:val="left"/>
+      <w:pPr>
+        <w:ind w:left="6840" w:hanging="360"/>
+      </w:pPr>
+      <w:rPr>
+        <w:rFonts w:ascii="Courier New" w:hAnsi="Courier New" w:cs="Courier New" w:hint="default"/>
+      </w:rPr>
+    </w:lvl>
+    <w:lvl w:ilvl="8" w:tplc="FFFFFFFF" w:tentative="1">
+      <w:start w:val="1"/>
+      <w:numFmt w:val="bullet"/>
+      <w:lvlText w:val=""/>
+      <w:lvlJc w:val="left"/>
+      <w:pPr>
+        <w:ind w:left="7560" w:hanging="360"/>
+      </w:pPr>
+      <w:rPr>
+        <w:rFonts w:ascii="Wingdings" w:hAnsi="Wingdings" w:hint="default"/>
+      </w:rPr>
+    </w:lvl>
+  </w:abstractNum>
+  <w:abstractNum w:abstractNumId="18" w15:restartNumberingAfterBreak="0">
     <w:nsid w:val="46C770F1"/>
     <w:multiLevelType w:val="multilevel"/>
     <w:tmpl w:val="CE16BD96"/>
@@ -7237,7 +9394,7 @@
       </w:pPr>
     </w:lvl>
   </w:abstractNum>
-  <w:abstractNum w:abstractNumId="18" w15:restartNumberingAfterBreak="0">
+  <w:abstractNum w:abstractNumId="19" w15:restartNumberingAfterBreak="0">
     <w:nsid w:val="48BB6A11"/>
     <w:multiLevelType w:val="multilevel"/>
     <w:tmpl w:val="31166B24"/>
@@ -7358,7 +9515,7 @@
       </w:pPr>
     </w:lvl>
   </w:abstractNum>
-  <w:abstractNum w:abstractNumId="19" w15:restartNumberingAfterBreak="0">
+  <w:abstractNum w:abstractNumId="20" w15:restartNumberingAfterBreak="0">
     <w:nsid w:val="49A745F0"/>
     <w:multiLevelType w:val="multilevel"/>
     <w:tmpl w:val="31166B24"/>
@@ -7475,7 +9632,7 @@
       </w:pPr>
     </w:lvl>
   </w:abstractNum>
-  <w:abstractNum w:abstractNumId="20" w15:restartNumberingAfterBreak="0">
+  <w:abstractNum w:abstractNumId="21" w15:restartNumberingAfterBreak="0">
     <w:nsid w:val="59961EAF"/>
     <w:multiLevelType w:val="multilevel"/>
     <w:tmpl w:val="31166B24"/>
@@ -7592,7 +9749,120 @@
       </w:pPr>
     </w:lvl>
   </w:abstractNum>
-  <w:abstractNum w:abstractNumId="21" w15:restartNumberingAfterBreak="0">
+  <w:abstractNum w:abstractNumId="22" w15:restartNumberingAfterBreak="0">
+    <w:nsid w:val="5B2B3895"/>
+    <w:multiLevelType w:val="hybridMultilevel"/>
+    <w:tmpl w:val="B9521902"/>
+    <w:lvl w:ilvl="0" w:tplc="14090001">
+      <w:start w:val="1"/>
+      <w:numFmt w:val="bullet"/>
+      <w:lvlText w:val=""/>
+      <w:lvlJc w:val="left"/>
+      <w:pPr>
+        <w:ind w:left="1440" w:hanging="360"/>
+      </w:pPr>
+      <w:rPr>
+        <w:rFonts w:ascii="Symbol" w:hAnsi="Symbol" w:hint="default"/>
+      </w:rPr>
+    </w:lvl>
+    <w:lvl w:ilvl="1" w:tplc="14090003" w:tentative="1">
+      <w:start w:val="1"/>
+      <w:numFmt w:val="bullet"/>
+      <w:lvlText w:val="o"/>
+      <w:lvlJc w:val="left"/>
+      <w:pPr>
+        <w:ind w:left="2160" w:hanging="360"/>
+      </w:pPr>
+      <w:rPr>
+        <w:rFonts w:ascii="Courier New" w:hAnsi="Courier New" w:cs="Courier New" w:hint="default"/>
+      </w:rPr>
+    </w:lvl>
+    <w:lvl w:ilvl="2" w:tplc="14090005" w:tentative="1">
+      <w:start w:val="1"/>
+      <w:numFmt w:val="bullet"/>
+      <w:lvlText w:val=""/>
+      <w:lvlJc w:val="left"/>
+      <w:pPr>
+        <w:ind w:left="2880" w:hanging="360"/>
+      </w:pPr>
+      <w:rPr>
+        <w:rFonts w:ascii="Wingdings" w:hAnsi="Wingdings" w:hint="default"/>
+      </w:rPr>
+    </w:lvl>
+    <w:lvl w:ilvl="3" w:tplc="14090001" w:tentative="1">
+      <w:start w:val="1"/>
+      <w:numFmt w:val="bullet"/>
+      <w:lvlText w:val=""/>
+      <w:lvlJc w:val="left"/>
+      <w:pPr>
+        <w:ind w:left="3600" w:hanging="360"/>
+      </w:pPr>
+      <w:rPr>
+        <w:rFonts w:ascii="Symbol" w:hAnsi="Symbol" w:hint="default"/>
+      </w:rPr>
+    </w:lvl>
+    <w:lvl w:ilvl="4" w:tplc="14090003" w:tentative="1">
+      <w:start w:val="1"/>
+      <w:numFmt w:val="bullet"/>
+      <w:lvlText w:val="o"/>
+      <w:lvlJc w:val="left"/>
+      <w:pPr>
+        <w:ind w:left="4320" w:hanging="360"/>
+      </w:pPr>
+      <w:rPr>
+        <w:rFonts w:ascii="Courier New" w:hAnsi="Courier New" w:cs="Courier New" w:hint="default"/>
+      </w:rPr>
+    </w:lvl>
+    <w:lvl w:ilvl="5" w:tplc="14090005" w:tentative="1">
+      <w:start w:val="1"/>
+      <w:numFmt w:val="bullet"/>
+      <w:lvlText w:val=""/>
+      <w:lvlJc w:val="left"/>
+      <w:pPr>
+        <w:ind w:left="5040" w:hanging="360"/>
+      </w:pPr>
+      <w:rPr>
+        <w:rFonts w:ascii="Wingdings" w:hAnsi="Wingdings" w:hint="default"/>
+      </w:rPr>
+    </w:lvl>
+    <w:lvl w:ilvl="6" w:tplc="14090001" w:tentative="1">
+      <w:start w:val="1"/>
+      <w:numFmt w:val="bullet"/>
+      <w:lvlText w:val=""/>
+      <w:lvlJc w:val="left"/>
+      <w:pPr>
+        <w:ind w:left="5760" w:hanging="360"/>
+      </w:pPr>
+      <w:rPr>
+        <w:rFonts w:ascii="Symbol" w:hAnsi="Symbol" w:hint="default"/>
+      </w:rPr>
+    </w:lvl>
+    <w:lvl w:ilvl="7" w:tplc="14090003" w:tentative="1">
+      <w:start w:val="1"/>
+      <w:numFmt w:val="bullet"/>
+      <w:lvlText w:val="o"/>
+      <w:lvlJc w:val="left"/>
+      <w:pPr>
+        <w:ind w:left="6480" w:hanging="360"/>
+      </w:pPr>
+      <w:rPr>
+        <w:rFonts w:ascii="Courier New" w:hAnsi="Courier New" w:cs="Courier New" w:hint="default"/>
+      </w:rPr>
+    </w:lvl>
+    <w:lvl w:ilvl="8" w:tplc="14090005" w:tentative="1">
+      <w:start w:val="1"/>
+      <w:numFmt w:val="bullet"/>
+      <w:lvlText w:val=""/>
+      <w:lvlJc w:val="left"/>
+      <w:pPr>
+        <w:ind w:left="7200" w:hanging="360"/>
+      </w:pPr>
+      <w:rPr>
+        <w:rFonts w:ascii="Wingdings" w:hAnsi="Wingdings" w:hint="default"/>
+      </w:rPr>
+    </w:lvl>
+  </w:abstractNum>
+  <w:abstractNum w:abstractNumId="23" w15:restartNumberingAfterBreak="0">
     <w:nsid w:val="6192733C"/>
     <w:multiLevelType w:val="hybridMultilevel"/>
     <w:tmpl w:val="17D82E10"/>
@@ -7705,7 +9975,7 @@
       </w:rPr>
     </w:lvl>
   </w:abstractNum>
-  <w:abstractNum w:abstractNumId="22" w15:restartNumberingAfterBreak="0">
+  <w:abstractNum w:abstractNumId="24" w15:restartNumberingAfterBreak="0">
     <w:nsid w:val="6272018E"/>
     <w:multiLevelType w:val="multilevel"/>
     <w:tmpl w:val="8D764A98"/>
@@ -7822,7 +10092,7 @@
       </w:pPr>
     </w:lvl>
   </w:abstractNum>
-  <w:abstractNum w:abstractNumId="23" w15:restartNumberingAfterBreak="0">
+  <w:abstractNum w:abstractNumId="25" w15:restartNumberingAfterBreak="0">
     <w:nsid w:val="69176E98"/>
     <w:multiLevelType w:val="hybridMultilevel"/>
     <w:tmpl w:val="08CE0F76"/>
@@ -7935,7 +10205,7 @@
       </w:rPr>
     </w:lvl>
   </w:abstractNum>
-  <w:abstractNum w:abstractNumId="24" w15:restartNumberingAfterBreak="0">
+  <w:abstractNum w:abstractNumId="26" w15:restartNumberingAfterBreak="0">
     <w:nsid w:val="71DD0D89"/>
     <w:multiLevelType w:val="multilevel"/>
     <w:tmpl w:val="31166B24"/>
@@ -8056,7 +10326,7 @@
       </w:pPr>
     </w:lvl>
   </w:abstractNum>
-  <w:abstractNum w:abstractNumId="25" w15:restartNumberingAfterBreak="0">
+  <w:abstractNum w:abstractNumId="27" w15:restartNumberingAfterBreak="0">
     <w:nsid w:val="783D0888"/>
     <w:multiLevelType w:val="hybridMultilevel"/>
     <w:tmpl w:val="E730D9F4"/>
@@ -8169,7 +10439,7 @@
       </w:rPr>
     </w:lvl>
   </w:abstractNum>
-  <w:abstractNum w:abstractNumId="26" w15:restartNumberingAfterBreak="0">
+  <w:abstractNum w:abstractNumId="28" w15:restartNumberingAfterBreak="0">
     <w:nsid w:val="7B885A83"/>
     <w:multiLevelType w:val="multilevel"/>
     <w:tmpl w:val="705ABDF8"/>
@@ -8284,7 +10554,7 @@
       </w:rPr>
     </w:lvl>
   </w:abstractNum>
-  <w:abstractNum w:abstractNumId="27" w15:restartNumberingAfterBreak="0">
+  <w:abstractNum w:abstractNumId="29" w15:restartNumberingAfterBreak="0">
     <w:nsid w:val="7DB849DB"/>
     <w:multiLevelType w:val="hybridMultilevel"/>
     <w:tmpl w:val="1ECE2622"/>
@@ -8397,7 +10667,7 @@
       </w:rPr>
     </w:lvl>
   </w:abstractNum>
-  <w:abstractNum w:abstractNumId="28" w15:restartNumberingAfterBreak="0">
+  <w:abstractNum w:abstractNumId="30" w15:restartNumberingAfterBreak="0">
     <w:nsid w:val="7E026909"/>
     <w:multiLevelType w:val="multilevel"/>
     <w:tmpl w:val="31166B24"/>
@@ -8515,19 +10785,19 @@
     </w:lvl>
   </w:abstractNum>
   <w:num w:numId="1" w16cid:durableId="485359665">
-    <w:abstractNumId w:val="22"/>
+    <w:abstractNumId w:val="24"/>
   </w:num>
   <w:num w:numId="2" w16cid:durableId="1177574346">
     <w:abstractNumId w:val="15"/>
   </w:num>
   <w:num w:numId="3" w16cid:durableId="1617181315">
-    <w:abstractNumId w:val="25"/>
+    <w:abstractNumId w:val="27"/>
   </w:num>
   <w:num w:numId="4" w16cid:durableId="1102334748">
     <w:abstractNumId w:val="16"/>
   </w:num>
   <w:num w:numId="5" w16cid:durableId="1260405276">
-    <w:abstractNumId w:val="23"/>
+    <w:abstractNumId w:val="25"/>
   </w:num>
   <w:num w:numId="6" w16cid:durableId="1220702816">
     <w:abstractNumId w:val="8"/>
@@ -8536,10 +10806,10 @@
     <w:abstractNumId w:val="3"/>
   </w:num>
   <w:num w:numId="8" w16cid:durableId="453596218">
-    <w:abstractNumId w:val="27"/>
+    <w:abstractNumId w:val="29"/>
   </w:num>
   <w:num w:numId="9" w16cid:durableId="1333802815">
-    <w:abstractNumId w:val="26"/>
+    <w:abstractNumId w:val="28"/>
   </w:num>
   <w:num w:numId="10" w16cid:durableId="783695199">
     <w:abstractNumId w:val="7"/>
@@ -8548,13 +10818,13 @@
     <w:abstractNumId w:val="6"/>
   </w:num>
   <w:num w:numId="12" w16cid:durableId="1835760917">
-    <w:abstractNumId w:val="20"/>
+    <w:abstractNumId w:val="21"/>
   </w:num>
   <w:num w:numId="13" w16cid:durableId="1091468689">
-    <w:abstractNumId w:val="28"/>
+    <w:abstractNumId w:val="30"/>
   </w:num>
   <w:num w:numId="14" w16cid:durableId="1078554993">
-    <w:abstractNumId w:val="19"/>
+    <w:abstractNumId w:val="20"/>
   </w:num>
   <w:num w:numId="15" w16cid:durableId="832527346">
     <w:abstractNumId w:val="12"/>
@@ -8563,7 +10833,7 @@
     <w:abstractNumId w:val="0"/>
   </w:num>
   <w:num w:numId="17" w16cid:durableId="2249801">
-    <w:abstractNumId w:val="18"/>
+    <w:abstractNumId w:val="19"/>
   </w:num>
   <w:num w:numId="18" w16cid:durableId="1273316870">
     <w:abstractNumId w:val="9"/>
@@ -8578,16 +10848,16 @@
     <w:abstractNumId w:val="2"/>
   </w:num>
   <w:num w:numId="22" w16cid:durableId="1985231737">
-    <w:abstractNumId w:val="21"/>
+    <w:abstractNumId w:val="23"/>
   </w:num>
   <w:num w:numId="23" w16cid:durableId="1410735159">
     <w:abstractNumId w:val="4"/>
   </w:num>
   <w:num w:numId="24" w16cid:durableId="969360484">
-    <w:abstractNumId w:val="24"/>
+    <w:abstractNumId w:val="26"/>
   </w:num>
   <w:num w:numId="25" w16cid:durableId="461389983">
-    <w:abstractNumId w:val="17"/>
+    <w:abstractNumId w:val="18"/>
   </w:num>
   <w:num w:numId="26" w16cid:durableId="5637939">
     <w:abstractNumId w:val="11"/>
@@ -8600,6 +10870,12 @@
   </w:num>
   <w:num w:numId="29" w16cid:durableId="1770930815">
     <w:abstractNumId w:val="13"/>
+  </w:num>
+  <w:num w:numId="30" w16cid:durableId="845480414">
+    <w:abstractNumId w:val="17"/>
+  </w:num>
+  <w:num w:numId="31" w16cid:durableId="1334720077">
+    <w:abstractNumId w:val="22"/>
   </w:num>
 </w:numbering>
 </file>
@@ -9267,10 +11543,11 @@
   </w:compat>
   <w:rsids>
     <w:rsidRoot w:val="00CF1656"/>
+    <w:rsid w:val="001161F8"/>
     <w:rsid w:val="004222B5"/>
+    <w:rsid w:val="008125D4"/>
     <w:rsid w:val="00CF1656"/>
     <w:rsid w:val="00DB1F0A"/>
-    <w:rsid w:val="00FF0A6C"/>
   </w:rsids>
   <m:mathPr>
     <m:mathFont m:val="Cambria Math"/>

</xml_diff>

<commit_message>
updated test Case summary and test case
updated test case summary , all test are passed .
test case 5 report updated ., all test passed
</commit_message>
<xml_diff>
--- a/Test Plan.docx
+++ b/Test Plan.docx
@@ -5505,6 +5505,33 @@
           <w:lang w:val="en-US"/>
         </w:rPr>
       </w:pPr>
+    </w:p>
+    <w:p>
+      <w:pPr>
+        <w:rPr>
+          <w:b/>
+          <w:bCs/>
+          <w:lang w:val="en-US"/>
+        </w:rPr>
+      </w:pPr>
+    </w:p>
+    <w:p>
+      <w:pPr>
+        <w:rPr>
+          <w:b/>
+          <w:bCs/>
+          <w:lang w:val="en-US"/>
+        </w:rPr>
+      </w:pPr>
+    </w:p>
+    <w:p>
+      <w:pPr>
+        <w:rPr>
+          <w:b/>
+          <w:bCs/>
+          <w:lang w:val="en-US"/>
+        </w:rPr>
+      </w:pPr>
       <w:r>
         <w:rPr>
           <w:b/>
@@ -5719,7 +5746,30 @@
         <w:ind w:left="851"/>
       </w:pPr>
       <w:r>
-        <w:t xml:space="preserve">Error raised. </w:t>
+        <w:t>Error raised</w:t>
+      </w:r>
+      <w:r>
+        <w:t xml:space="preserve"> and Code refactored.</w:t>
+      </w:r>
+    </w:p>
+    <w:p>
+      <w:pPr>
+        <w:spacing w:after="0" w:line="240" w:lineRule="auto"/>
+        <w:ind w:left="851"/>
+      </w:pPr>
+      <w:r>
+        <w:t>Recursion test done</w:t>
+      </w:r>
+      <w:r>
+        <w:t xml:space="preserve"> and asserted result is 0 as </w:t>
+      </w:r>
+      <w:proofErr w:type="gramStart"/>
+      <w:r>
+        <w:t>expected</w:t>
+      </w:r>
+      <w:proofErr w:type="gramEnd"/>
+      <w:r>
+        <w:t xml:space="preserve"> </w:t>
       </w:r>
     </w:p>
     <w:p>
@@ -5797,7 +5847,30 @@
         <w:ind w:left="851"/>
       </w:pPr>
       <w:r>
-        <w:t xml:space="preserve">Error raised. </w:t>
+        <w:t>Error raised and Code refactored.</w:t>
+      </w:r>
+    </w:p>
+    <w:p>
+      <w:pPr>
+        <w:spacing w:after="0" w:line="240" w:lineRule="auto"/>
+        <w:ind w:left="851"/>
+      </w:pPr>
+      <w:r>
+        <w:t xml:space="preserve">Recursion test done and asserted result is </w:t>
+      </w:r>
+      <w:r>
+        <w:t>20</w:t>
+      </w:r>
+      <w:r>
+        <w:t xml:space="preserve"> as </w:t>
+      </w:r>
+      <w:proofErr w:type="gramStart"/>
+      <w:r>
+        <w:t>expected</w:t>
+      </w:r>
+      <w:proofErr w:type="gramEnd"/>
+      <w:r>
+        <w:t xml:space="preserve"> </w:t>
       </w:r>
     </w:p>
     <w:p>
@@ -5816,6 +5889,7 @@
         <w:ind w:left="851"/>
       </w:pPr>
       <w:r>
+        <w:lastRenderedPageBreak/>
         <w:t>Test One Spare</w:t>
       </w:r>
     </w:p>
@@ -5877,7 +5951,6 @@
         <w:ind w:left="851"/>
       </w:pPr>
       <w:r>
-        <w:lastRenderedPageBreak/>
         <w:t xml:space="preserve">Recursion test done and found </w:t>
       </w:r>
       <w:proofErr w:type="spellStart"/>
@@ -5900,7 +5973,30 @@
         <w:ind w:left="851"/>
       </w:pPr>
       <w:r>
-        <w:t xml:space="preserve">Error raised. </w:t>
+        <w:t>Error raised and Code refactored.</w:t>
+      </w:r>
+    </w:p>
+    <w:p>
+      <w:pPr>
+        <w:spacing w:after="0" w:line="240" w:lineRule="auto"/>
+        <w:ind w:left="851"/>
+      </w:pPr>
+      <w:r>
+        <w:t xml:space="preserve">Recursion test done and asserted result is </w:t>
+      </w:r>
+      <w:r>
+        <w:t>16</w:t>
+      </w:r>
+      <w:r>
+        <w:t xml:space="preserve"> as </w:t>
+      </w:r>
+      <w:proofErr w:type="gramStart"/>
+      <w:r>
+        <w:t>expected</w:t>
+      </w:r>
+      <w:proofErr w:type="gramEnd"/>
+      <w:r>
+        <w:t xml:space="preserve"> </w:t>
       </w:r>
     </w:p>
     <w:p>
@@ -6002,7 +6098,30 @@
         <w:ind w:left="851"/>
       </w:pPr>
       <w:r>
-        <w:t xml:space="preserve">Error raised. </w:t>
+        <w:t>Error raised and Code refactored.</w:t>
+      </w:r>
+    </w:p>
+    <w:p>
+      <w:pPr>
+        <w:spacing w:after="0" w:line="240" w:lineRule="auto"/>
+        <w:ind w:left="851"/>
+      </w:pPr>
+      <w:r>
+        <w:t xml:space="preserve">Recursion test done and asserted result is </w:t>
+      </w:r>
+      <w:r>
+        <w:t>24</w:t>
+      </w:r>
+      <w:r>
+        <w:t xml:space="preserve"> as </w:t>
+      </w:r>
+      <w:proofErr w:type="gramStart"/>
+      <w:r>
+        <w:t>expected</w:t>
+      </w:r>
+      <w:proofErr w:type="gramEnd"/>
+      <w:r>
+        <w:t xml:space="preserve"> </w:t>
       </w:r>
     </w:p>
     <w:p>
@@ -6078,7 +6197,30 @@
         <w:ind w:left="851"/>
       </w:pPr>
       <w:r>
-        <w:t xml:space="preserve">Error raised. </w:t>
+        <w:t>Error raised and Code refactored.</w:t>
+      </w:r>
+    </w:p>
+    <w:p>
+      <w:pPr>
+        <w:spacing w:after="0" w:line="240" w:lineRule="auto"/>
+        <w:ind w:left="851"/>
+      </w:pPr>
+      <w:r>
+        <w:t xml:space="preserve">Recursion test done and asserted result is </w:t>
+      </w:r>
+      <w:r>
+        <w:t>300</w:t>
+      </w:r>
+      <w:r>
+        <w:t xml:space="preserve"> as </w:t>
+      </w:r>
+      <w:proofErr w:type="gramStart"/>
+      <w:r>
+        <w:t>expected</w:t>
+      </w:r>
+      <w:proofErr w:type="gramEnd"/>
+      <w:r>
+        <w:t xml:space="preserve"> </w:t>
       </w:r>
     </w:p>
     <w:p>
@@ -6160,14 +6302,37 @@
         <w:ind w:left="851"/>
       </w:pPr>
       <w:r>
-        <w:t xml:space="preserve">Error raised. </w:t>
-      </w:r>
-    </w:p>
-    <w:p>
-      <w:pPr>
-        <w:pStyle w:val="ListParagraph"/>
+        <w:t>Error raised and Code refactored.</w:t>
+      </w:r>
+    </w:p>
+    <w:p>
+      <w:pPr>
+        <w:spacing w:after="0" w:line="240" w:lineRule="auto"/>
         <w:ind w:left="851"/>
       </w:pPr>
+      <w:r>
+        <w:t xml:space="preserve">Recursion test done and asserted result is </w:t>
+      </w:r>
+      <w:r>
+        <w:t>150</w:t>
+      </w:r>
+      <w:r>
+        <w:t xml:space="preserve"> as </w:t>
+      </w:r>
+      <w:proofErr w:type="gramStart"/>
+      <w:r>
+        <w:t>expected</w:t>
+      </w:r>
+      <w:proofErr w:type="gramEnd"/>
+      <w:r>
+        <w:t xml:space="preserve"> </w:t>
+      </w:r>
+    </w:p>
+    <w:p>
+      <w:pPr>
+        <w:pStyle w:val="ListParagraph"/>
+        <w:ind w:left="851"/>
+      </w:pPr>
     </w:p>
     <w:p>
       <w:pPr>
@@ -6182,60 +6347,317 @@
           <w:lang w:val="en-US"/>
         </w:rPr>
       </w:pPr>
-    </w:p>
-    <w:p>
-      <w:pPr>
+      <w:r>
+        <w:rPr>
+          <w:lang w:val="en-US"/>
+        </w:rPr>
+        <w:br w:type="page"/>
+      </w:r>
+    </w:p>
+    <w:p>
+      <w:pPr>
+        <w:rPr>
+          <w:lang w:val="en-US"/>
+        </w:rPr>
+      </w:pPr>
+      <w:r>
         <w:rPr>
           <w:b/>
           <w:bCs/>
-        </w:rPr>
-      </w:pPr>
-      <w:r>
+          <w:u w:val="single"/>
+          <w:lang w:val="en-US"/>
+        </w:rPr>
+        <w:lastRenderedPageBreak/>
+        <w:t>Refactoring Code</w:t>
+      </w:r>
+      <w:r>
+        <w:rPr>
+          <w:lang w:val="en-US"/>
+        </w:rPr>
+        <w:t xml:space="preserve">: </w:t>
+      </w:r>
+    </w:p>
+    <w:p>
+      <w:pPr>
+        <w:rPr>
+          <w:lang w:val="en-US"/>
+        </w:rPr>
+      </w:pPr>
+      <w:r>
+        <w:rPr>
+          <w:lang w:val="en-US"/>
+        </w:rPr>
+        <w:t xml:space="preserve">Refactoring -1: </w:t>
+      </w:r>
+      <w:r>
+        <w:rPr>
+          <w:lang w:val="en-US"/>
+        </w:rPr>
+        <w:t>In the main code method ‘score</w:t>
+      </w:r>
+      <w:proofErr w:type="gramStart"/>
+      <w:r>
+        <w:rPr>
+          <w:lang w:val="en-US"/>
+        </w:rPr>
+        <w:t>’ ,</w:t>
+      </w:r>
+      <w:proofErr w:type="gramEnd"/>
+      <w:r>
+        <w:rPr>
+          <w:lang w:val="en-US"/>
+        </w:rPr>
+        <w:t xml:space="preserve"> if statement has error  and it was calling the </w:t>
+      </w:r>
+      <w:proofErr w:type="spellStart"/>
+      <w:r>
+        <w:rPr>
+          <w:lang w:val="en-US"/>
+        </w:rPr>
+        <w:t>frameIndex</w:t>
+      </w:r>
+      <w:proofErr w:type="spellEnd"/>
+      <w:r>
+        <w:rPr>
+          <w:lang w:val="en-US"/>
+        </w:rPr>
+        <w:t xml:space="preserve"> method again in if Statement also </w:t>
+      </w:r>
+      <w:proofErr w:type="spellStart"/>
+      <w:r>
+        <w:rPr>
+          <w:lang w:val="en-US"/>
+        </w:rPr>
+        <w:t>isStrike</w:t>
+      </w:r>
+      <w:proofErr w:type="spellEnd"/>
+      <w:r>
+        <w:rPr>
+          <w:lang w:val="en-US"/>
+        </w:rPr>
+        <w:t xml:space="preserve"> method was missing from if condition. Rectify the code and introduce </w:t>
+      </w:r>
+      <w:proofErr w:type="spellStart"/>
+      <w:r>
+        <w:rPr>
+          <w:lang w:val="en-US"/>
+        </w:rPr>
+        <w:t>isStrike</w:t>
+      </w:r>
+      <w:proofErr w:type="spellEnd"/>
+      <w:r>
+        <w:rPr>
+          <w:lang w:val="en-US"/>
+        </w:rPr>
+        <w:t xml:space="preserve"> method in if statement with </w:t>
+      </w:r>
+      <w:proofErr w:type="spellStart"/>
+      <w:r>
+        <w:rPr>
+          <w:lang w:val="en-US"/>
+        </w:rPr>
+        <w:t>isSpare</w:t>
+      </w:r>
+      <w:proofErr w:type="spellEnd"/>
+      <w:r>
+        <w:rPr>
+          <w:lang w:val="en-US"/>
+        </w:rPr>
+        <w:t xml:space="preserve"> </w:t>
+      </w:r>
+      <w:r>
+        <w:rPr>
+          <w:lang w:val="en-US"/>
+        </w:rPr>
+        <w:t>method.</w:t>
+      </w:r>
+    </w:p>
+    <w:p>
+      <w:pPr>
+        <w:rPr>
+          <w:lang w:val="en-US"/>
+        </w:rPr>
+      </w:pPr>
+      <w:r>
+        <w:rPr>
+          <w:lang w:val="en-US"/>
+        </w:rPr>
+        <w:t>Refactoring -</w:t>
+      </w:r>
+      <w:r>
+        <w:rPr>
+          <w:lang w:val="en-US"/>
+        </w:rPr>
+        <w:t>2</w:t>
+      </w:r>
+      <w:r>
+        <w:rPr>
+          <w:lang w:val="en-US"/>
+        </w:rPr>
+        <w:t>:</w:t>
+      </w:r>
+      <w:r>
+        <w:rPr>
+          <w:lang w:val="en-US"/>
+        </w:rPr>
+        <w:t xml:space="preserve"> in the main code method ‘score’. Return statement for result is within for loop statement, result value will be updated with the loop. Get the return statement outside the </w:t>
+      </w:r>
+      <w:proofErr w:type="gramStart"/>
+      <w:r>
+        <w:rPr>
+          <w:lang w:val="en-US"/>
+        </w:rPr>
+        <w:t>for loop</w:t>
+      </w:r>
+      <w:proofErr w:type="gramEnd"/>
+      <w:r>
+        <w:rPr>
+          <w:lang w:val="en-US"/>
+        </w:rPr>
+        <w:t xml:space="preserve"> statement.</w:t>
+      </w:r>
+    </w:p>
+    <w:p>
+      <w:pPr>
+        <w:rPr>
+          <w:lang w:val="en-US"/>
+        </w:rPr>
+      </w:pPr>
+      <w:r>
+        <w:rPr>
+          <w:lang w:val="en-US"/>
+        </w:rPr>
+        <w:t xml:space="preserve">Refactoring -3: </w:t>
+      </w:r>
+      <w:proofErr w:type="spellStart"/>
+      <w:r>
+        <w:rPr>
+          <w:lang w:val="en-US"/>
+        </w:rPr>
+        <w:t>its</w:t>
+      </w:r>
+      <w:proofErr w:type="spellEnd"/>
+      <w:r>
+        <w:rPr>
+          <w:lang w:val="en-US"/>
+        </w:rPr>
+        <w:t xml:space="preserve"> a syntax error for method name ‘</w:t>
+      </w:r>
+      <w:proofErr w:type="spellStart"/>
+      <w:r>
+        <w:rPr>
+          <w:lang w:val="en-US"/>
+        </w:rPr>
+        <w:t>StrikeScore</w:t>
+      </w:r>
+      <w:proofErr w:type="spellEnd"/>
+      <w:r>
+        <w:rPr>
+          <w:lang w:val="en-US"/>
+        </w:rPr>
+        <w:t xml:space="preserve">’. Method name needs to be start from small letter. change the method name to </w:t>
+      </w:r>
+      <w:proofErr w:type="spellStart"/>
+      <w:r>
+        <w:rPr>
+          <w:lang w:val="en-US"/>
+        </w:rPr>
+        <w:t>strikeScore</w:t>
+      </w:r>
+      <w:proofErr w:type="spellEnd"/>
+      <w:r>
+        <w:rPr>
+          <w:lang w:val="en-US"/>
+        </w:rPr>
+        <w:t xml:space="preserve">. </w:t>
+      </w:r>
+    </w:p>
+    <w:p>
+      <w:pPr>
+        <w:rPr>
+          <w:lang w:val="en-US"/>
+        </w:rPr>
+      </w:pPr>
+    </w:p>
+    <w:p>
+      <w:pPr>
+        <w:rPr>
+          <w:lang w:val="en-US"/>
+        </w:rPr>
+      </w:pPr>
+    </w:p>
+    <w:p>
+      <w:pPr>
+        <w:rPr>
+          <w:lang w:val="en-US"/>
+        </w:rPr>
+      </w:pPr>
+      <w:r>
+        <w:rPr>
+          <w:lang w:val="en-US"/>
+        </w:rPr>
+        <w:t xml:space="preserve">After refactoring the code all test result passed and function is working perfectly fine </w:t>
+      </w:r>
+    </w:p>
+    <w:p>
+      <w:pPr>
         <w:rPr>
           <w:b/>
           <w:bCs/>
         </w:rPr>
-        <w:t>Variances</w:t>
-      </w:r>
-    </w:p>
-    <w:p>
-      <w:pPr>
-        <w:jc w:val="both"/>
-        <w:rPr>
-          <w:lang w:val="en-US"/>
-        </w:rPr>
-      </w:pPr>
-      <w:r>
-        <w:rPr>
-          <w:lang w:val="en-US"/>
-        </w:rPr>
-        <w:t xml:space="preserve">There is no variance while testing all </w:t>
-      </w:r>
-      <w:r>
-        <w:rPr>
-          <w:lang w:val="en-US"/>
-        </w:rPr>
-        <w:t>three-functionality</w:t>
-      </w:r>
-      <w:r>
-        <w:rPr>
-          <w:lang w:val="en-US"/>
-        </w:rPr>
-        <w:t xml:space="preserve"> mentioned in test plan. Application is working as expected without any error.</w:t>
-      </w:r>
-    </w:p>
-    <w:p>
-      <w:pPr>
+      </w:pPr>
+      <w:r>
         <w:rPr>
           <w:b/>
           <w:bCs/>
         </w:rPr>
-      </w:pPr>
-      <w:r>
+        <w:t>Variances</w:t>
+      </w:r>
+    </w:p>
+    <w:p>
+      <w:pPr>
+        <w:jc w:val="both"/>
+        <w:rPr>
+          <w:lang w:val="en-US"/>
+        </w:rPr>
+      </w:pPr>
+      <w:r>
+        <w:rPr>
+          <w:lang w:val="en-US"/>
+        </w:rPr>
+        <w:t xml:space="preserve">There is no variance while testing all </w:t>
+      </w:r>
+      <w:r>
+        <w:rPr>
+          <w:lang w:val="en-US"/>
+        </w:rPr>
+        <w:t>six</w:t>
+      </w:r>
+      <w:r>
+        <w:rPr>
+          <w:lang w:val="en-US"/>
+        </w:rPr>
+        <w:t>-functionality</w:t>
+      </w:r>
+      <w:r>
+        <w:rPr>
+          <w:lang w:val="en-US"/>
+        </w:rPr>
+        <w:t xml:space="preserve"> mentioned in test plan. Application is working as expected without any error.</w:t>
+      </w:r>
+    </w:p>
+    <w:p>
+      <w:pPr>
         <w:rPr>
           <w:b/>
           <w:bCs/>
         </w:rPr>
+      </w:pPr>
+      <w:r>
+        <w:rPr>
+          <w:b/>
+          <w:bCs/>
+        </w:rPr>
         <w:t>Comprehensive Assessment:</w:t>
       </w:r>
     </w:p>
@@ -6244,19 +6666,19 @@
         <w:jc w:val="both"/>
       </w:pPr>
       <w:r>
-        <w:t xml:space="preserve">All test failed and </w:t>
-      </w:r>
-      <w:r>
-        <w:t>had</w:t>
-      </w:r>
-      <w:r>
-        <w:t xml:space="preserve"> code is not working as expected, all functionality needs to be checked again and tested. Error </w:t>
-      </w:r>
-      <w:r>
-        <w:t>is</w:t>
-      </w:r>
-      <w:r>
-        <w:t xml:space="preserve"> in high in severity and priority. </w:t>
+        <w:t xml:space="preserve">All test </w:t>
+      </w:r>
+      <w:r>
+        <w:t>passed</w:t>
+      </w:r>
+      <w:r>
+        <w:t xml:space="preserve"> and code is working as expected</w:t>
+      </w:r>
+      <w:r>
+        <w:t>.</w:t>
+      </w:r>
+      <w:r>
+        <w:t xml:space="preserve"> </w:t>
       </w:r>
     </w:p>
     <w:p>
@@ -6309,67 +6731,29 @@
         </w:rPr>
         <w:t xml:space="preserve"> </w:t>
       </w:r>
-      <w:proofErr w:type="gramStart"/>
       <w:r>
         <w:rPr>
           <w:lang w:val="en-US"/>
         </w:rPr>
-        <w:t>is</w:t>
-      </w:r>
-      <w:proofErr w:type="gramEnd"/>
+        <w:t>are</w:t>
+      </w:r>
       <w:r>
         <w:rPr>
           <w:lang w:val="en-US"/>
         </w:rPr>
-        <w:t xml:space="preserve"> not</w:t>
+        <w:t xml:space="preserve"> working correctly</w:t>
       </w:r>
       <w:r>
         <w:rPr>
           <w:lang w:val="en-US"/>
         </w:rPr>
-        <w:t xml:space="preserve"> working correctly</w:t>
+        <w:t xml:space="preserve"> as expected</w:t>
       </w:r>
       <w:r>
         <w:rPr>
           <w:lang w:val="en-US"/>
         </w:rPr>
-        <w:t xml:space="preserve"> as expected</w:t>
-      </w:r>
-      <w:r>
-        <w:rPr>
-          <w:lang w:val="en-US"/>
-        </w:rPr>
         <w:t>.</w:t>
-      </w:r>
-      <w:r>
-        <w:rPr>
-          <w:lang w:val="en-US"/>
-        </w:rPr>
-        <w:t xml:space="preserve"> Code needs to be refactored and </w:t>
-      </w:r>
-      <w:r>
-        <w:rPr>
-          <w:lang w:val="en-US"/>
-        </w:rPr>
-        <w:t>tested</w:t>
-      </w:r>
-      <w:r>
-        <w:rPr>
-          <w:lang w:val="en-US"/>
-        </w:rPr>
-        <w:t xml:space="preserve"> again for </w:t>
-      </w:r>
-      <w:r>
-        <w:rPr>
-          <w:lang w:val="en-US"/>
-        </w:rPr>
-        <w:t>errors</w:t>
-      </w:r>
-      <w:r>
-        <w:rPr>
-          <w:lang w:val="en-US"/>
-        </w:rPr>
-        <w:t xml:space="preserve"> and bugs. </w:t>
       </w:r>
     </w:p>
     <w:p>
@@ -6400,8 +6784,7 @@
         <w:rPr>
           <w:lang w:val="en-US"/>
         </w:rPr>
-        <w:lastRenderedPageBreak/>
-        <w:t>Refactor code</w:t>
+        <w:t>Method to validate the data input format can be created</w:t>
       </w:r>
       <w:r>
         <w:rPr>
@@ -6425,31 +6808,13 @@
         <w:rPr>
           <w:lang w:val="en-US"/>
         </w:rPr>
-        <w:t>Check if</w:t>
+        <w:t>Work on GUI interface</w:t>
       </w:r>
       <w:r>
         <w:rPr>
           <w:lang w:val="en-US"/>
         </w:rPr>
-        <w:t xml:space="preserve"> all </w:t>
-      </w:r>
-      <w:r>
-        <w:rPr>
-          <w:lang w:val="en-US"/>
-        </w:rPr>
-        <w:t>functionalities</w:t>
-      </w:r>
-      <w:r>
-        <w:rPr>
-          <w:lang w:val="en-US"/>
-        </w:rPr>
-        <w:t xml:space="preserve"> are working as expected or </w:t>
-      </w:r>
-      <w:r>
-        <w:rPr>
-          <w:lang w:val="en-US"/>
-        </w:rPr>
-        <w:t>not.</w:t>
+        <w:t>.</w:t>
       </w:r>
       <w:r>
         <w:rPr>
@@ -6474,29 +6839,27 @@
         <w:rPr>
           <w:lang w:val="en-US"/>
         </w:rPr>
+        <w:t xml:space="preserve">Test again and </w:t>
+      </w:r>
+      <w:r>
+        <w:rPr>
+          <w:lang w:val="en-US"/>
+        </w:rPr>
         <w:t>Remove error or bug, if any.</w:t>
       </w:r>
-      <w:r>
+    </w:p>
+    <w:p>
+      <w:pPr>
         <w:rPr>
           <w:b/>
           <w:bCs/>
         </w:rPr>
-        <w:br w:type="page"/>
-      </w:r>
-    </w:p>
-    <w:p>
-      <w:pPr>
+      </w:pPr>
+      <w:r>
         <w:rPr>
           <w:b/>
           <w:bCs/>
         </w:rPr>
-      </w:pPr>
-      <w:r>
-        <w:rPr>
-          <w:b/>
-          <w:bCs/>
-        </w:rPr>
-        <w:lastRenderedPageBreak/>
         <w:t>Summary of Results:</w:t>
       </w:r>
     </w:p>
@@ -6597,7 +6960,7 @@
         <w:t xml:space="preserve"> test is </w:t>
       </w:r>
       <w:r>
-        <w:t>failed</w:t>
+        <w:t>passed</w:t>
       </w:r>
       <w:r>
         <w:t>.</w:t>
@@ -6615,6 +6978,22 @@
           <w:b/>
           <w:bCs/>
         </w:rPr>
+        <w:br w:type="page"/>
+      </w:r>
+    </w:p>
+    <w:p>
+      <w:pPr>
+        <w:rPr>
+          <w:b/>
+          <w:bCs/>
+        </w:rPr>
+      </w:pPr>
+      <w:r>
+        <w:rPr>
+          <w:b/>
+          <w:bCs/>
+        </w:rPr>
+        <w:lastRenderedPageBreak/>
         <w:t>Summary of Activities</w:t>
       </w:r>
     </w:p>
@@ -6658,7 +7037,27 @@
         <w:jc w:val="both"/>
       </w:pPr>
       <w:r>
-        <w:t>We found all tests are failed and functionality are not working as expected.</w:t>
+        <w:t xml:space="preserve">We found all tests are </w:t>
+      </w:r>
+      <w:r>
+        <w:t>passed</w:t>
+      </w:r>
+      <w:r>
+        <w:t xml:space="preserve"> and</w:t>
+      </w:r>
+      <w:r>
+        <w:t xml:space="preserve"> all</w:t>
+      </w:r>
+      <w:r>
+        <w:t xml:space="preserve"> functionality </w:t>
+      </w:r>
+      <w:proofErr w:type="gramStart"/>
+      <w:r>
+        <w:t>are  working</w:t>
+      </w:r>
+      <w:proofErr w:type="gramEnd"/>
+      <w:r>
+        <w:t xml:space="preserve"> as expected.</w:t>
       </w:r>
     </w:p>
     <w:p>
@@ -11503,6 +11902,7 @@
     <w:rsid w:val="001161F8"/>
     <w:rsid w:val="004222B5"/>
     <w:rsid w:val="008125D4"/>
+    <w:rsid w:val="00AE065D"/>
     <w:rsid w:val="00BE24C9"/>
     <w:rsid w:val="00CF1656"/>
     <w:rsid w:val="00DB1F0A"/>

</xml_diff>

<commit_message>
Final Update Test Plan, Test case 7 and 8 , Refactoring 4 and 5and Test Summary
Refactoring 4 and 5 : insert if condition for rolls pins for invalid range and invalid value
test case 7 and 8 : test case created and tested for invalid range less than 0 and greater than 10 and invalid value for pins as str and float created and passed successfully
updated test plan and test summary document with test case 7 and 8 and refactoring 4 and 5 details
</commit_message>
<xml_diff>
--- a/Test Plan.docx
+++ b/Test Plan.docx
@@ -1217,7 +1217,7 @@
           </w:tcPr>
           <w:p>
             <w:r>
-              <w:t>9</w:t>
+              <w:t>10</w:t>
             </w:r>
           </w:p>
         </w:tc>
@@ -1715,15 +1715,7 @@
         <w:t>frame,</w:t>
       </w:r>
       <w:r>
-        <w:t xml:space="preserve"> then it will be </w:t>
-      </w:r>
-      <w:proofErr w:type="gramStart"/>
-      <w:r>
-        <w:t>consider</w:t>
-      </w:r>
-      <w:proofErr w:type="gramEnd"/>
-      <w:r>
-        <w:t xml:space="preserve"> as Spare and bonus point will be awarded.</w:t>
+        <w:t xml:space="preserve"> then it will be consider as Spare and bonus point will be awarded.</w:t>
       </w:r>
     </w:p>
     <w:p>
@@ -2015,15 +2007,7 @@
         <w:t>two</w:t>
       </w:r>
       <w:r>
-        <w:t xml:space="preserve"> </w:t>
-      </w:r>
-      <w:proofErr w:type="gramStart"/>
-      <w:r>
-        <w:t>ball</w:t>
-      </w:r>
-      <w:proofErr w:type="gramEnd"/>
-      <w:r>
-        <w:t xml:space="preserve"> in 2nd frame.</w:t>
+        <w:t xml:space="preserve"> ball in 2nd frame.</w:t>
       </w:r>
     </w:p>
     <w:p>
@@ -2146,16 +2130,7 @@
         </w:numPr>
       </w:pPr>
       <w:r>
-        <w:t xml:space="preserve">Roll </w:t>
-      </w:r>
-      <w:r>
-        <w:t>5</w:t>
-      </w:r>
-      <w:r>
-        <w:t xml:space="preserve"> </w:t>
-      </w:r>
-      <w:r>
-        <w:t>in first and 2</w:t>
+        <w:t>Roll 5 in first and 2</w:t>
       </w:r>
       <w:r>
         <w:rPr>
@@ -2164,22 +2139,7 @@
         <w:t>nd</w:t>
       </w:r>
       <w:r>
-        <w:t xml:space="preserve"> ball </w:t>
-      </w:r>
-      <w:r>
-        <w:t xml:space="preserve">in </w:t>
-      </w:r>
-      <w:r>
-        <w:t>all 10</w:t>
-      </w:r>
-      <w:r>
-        <w:t xml:space="preserve"> </w:t>
-      </w:r>
-      <w:r>
-        <w:t>frames</w:t>
-      </w:r>
-      <w:r>
-        <w:t>.</w:t>
+        <w:t xml:space="preserve"> ball in all 10 frames.</w:t>
       </w:r>
     </w:p>
     <w:p>
@@ -2191,18 +2151,104 @@
         </w:numPr>
       </w:pPr>
       <w:r>
-        <w:t xml:space="preserve">Verify the score is </w:t>
-      </w:r>
-      <w:r>
-        <w:t>150</w:t>
-      </w:r>
-      <w:r>
-        <w:t>.</w:t>
-      </w:r>
-    </w:p>
-    <w:p>
+        <w:t>Verify the score is 150.</w:t>
+      </w:r>
+    </w:p>
+    <w:p>
+      <w:pPr>
+        <w:pStyle w:val="ListParagraph"/>
+        <w:numPr>
+          <w:ilvl w:val="0"/>
+          <w:numId w:val="3"/>
+        </w:numPr>
+      </w:pPr>
       <w:r>
         <w:br w:type="page"/>
+      </w:r>
+    </w:p>
+    <w:p>
+      <w:pPr>
+        <w:pStyle w:val="ListParagraph"/>
+        <w:numPr>
+          <w:ilvl w:val="0"/>
+          <w:numId w:val="3"/>
+        </w:numPr>
+      </w:pPr>
+      <w:r>
+        <w:lastRenderedPageBreak/>
+        <w:t>Test Roll pins for invalid range i.e. -1 and 11</w:t>
+      </w:r>
+    </w:p>
+    <w:p>
+      <w:pPr>
+        <w:pStyle w:val="ListParagraph"/>
+        <w:numPr>
+          <w:ilvl w:val="1"/>
+          <w:numId w:val="3"/>
+        </w:numPr>
+      </w:pPr>
+      <w:r>
+        <w:t>Roll -1 for 10 rolls.</w:t>
+      </w:r>
+    </w:p>
+    <w:p>
+      <w:pPr>
+        <w:pStyle w:val="ListParagraph"/>
+        <w:numPr>
+          <w:ilvl w:val="1"/>
+          <w:numId w:val="3"/>
+        </w:numPr>
+      </w:pPr>
+      <w:r>
+        <w:t>Roll 11 for next 10 rolls.</w:t>
+      </w:r>
+    </w:p>
+    <w:p>
+      <w:pPr>
+        <w:pStyle w:val="ListParagraph"/>
+        <w:numPr>
+          <w:ilvl w:val="0"/>
+          <w:numId w:val="3"/>
+        </w:numPr>
+      </w:pPr>
+      <w:r>
+        <w:t>Test Roll for invalid Character</w:t>
+      </w:r>
+    </w:p>
+    <w:p>
+      <w:pPr>
+        <w:pStyle w:val="ListParagraph"/>
+        <w:numPr>
+          <w:ilvl w:val="1"/>
+          <w:numId w:val="3"/>
+        </w:numPr>
+      </w:pPr>
+      <w:r>
+        <w:t>Roll ‘a’ for 5 rolls.</w:t>
+      </w:r>
+    </w:p>
+    <w:p>
+      <w:pPr>
+        <w:pStyle w:val="ListParagraph"/>
+        <w:numPr>
+          <w:ilvl w:val="1"/>
+          <w:numId w:val="3"/>
+        </w:numPr>
+      </w:pPr>
+      <w:r>
+        <w:t xml:space="preserve">Roll 2.0 for 5 rolls </w:t>
+      </w:r>
+    </w:p>
+    <w:p>
+      <w:pPr>
+        <w:pStyle w:val="ListParagraph"/>
+        <w:numPr>
+          <w:ilvl w:val="1"/>
+          <w:numId w:val="3"/>
+        </w:numPr>
+      </w:pPr>
+      <w:r>
+        <w:t>Roll 4.6 for next 10 rolls.</w:t>
       </w:r>
     </w:p>
     <w:p>
@@ -2355,6 +2401,30 @@
     </w:p>
     <w:p>
       <w:pPr>
+        <w:pStyle w:val="ListParagraph"/>
+        <w:numPr>
+          <w:ilvl w:val="0"/>
+          <w:numId w:val="7"/>
+        </w:numPr>
+      </w:pPr>
+      <w:r>
+        <w:t>For invalid range of pins player get 0 like in case of rolling -1 or 11 in rolls.</w:t>
+      </w:r>
+    </w:p>
+    <w:p>
+      <w:pPr>
+        <w:pStyle w:val="ListParagraph"/>
+        <w:numPr>
+          <w:ilvl w:val="0"/>
+          <w:numId w:val="7"/>
+        </w:numPr>
+      </w:pPr>
+      <w:r>
+        <w:t>For invalid character like str player get 0 and float will be converted to int.</w:t>
+      </w:r>
+    </w:p>
+    <w:p>
+      <w:pPr>
         <w:ind w:left="720"/>
       </w:pPr>
     </w:p>
@@ -2489,13 +2559,8 @@
         <w:ind w:left="1440"/>
       </w:pPr>
       <w:r>
-        <w:t xml:space="preserve">Desktop </w:t>
-      </w:r>
-      <w:proofErr w:type="gramStart"/>
-      <w:r>
-        <w:t>Configuration :</w:t>
-      </w:r>
-      <w:proofErr w:type="gramEnd"/>
+        <w:t>Desktop Configuration :</w:t>
+      </w:r>
     </w:p>
     <w:p>
       <w:pPr>
@@ -2611,8 +2676,6 @@
       <w:r>
         <w:t>.</w:t>
       </w:r>
-    </w:p>
-    <w:p>
       <w:r>
         <w:br w:type="page"/>
       </w:r>
@@ -4241,15 +4304,7 @@
         <w:ind w:left="1440"/>
       </w:pPr>
       <w:r>
-        <w:t xml:space="preserve">Tester will prepare test case based on the following </w:t>
-      </w:r>
-      <w:proofErr w:type="gramStart"/>
-      <w:r>
-        <w:t>functional</w:t>
-      </w:r>
-      <w:proofErr w:type="gramEnd"/>
-      <w:r>
-        <w:t xml:space="preserve"> </w:t>
+        <w:t xml:space="preserve">Tester will prepare test case based on the following functional </w:t>
       </w:r>
     </w:p>
     <w:p>
@@ -4333,6 +4388,30 @@
       </w:r>
     </w:p>
     <w:p>
+      <w:pPr>
+        <w:pStyle w:val="ListParagraph"/>
+        <w:numPr>
+          <w:ilvl w:val="0"/>
+          <w:numId w:val="3"/>
+        </w:numPr>
+      </w:pPr>
+      <w:r>
+        <w:t xml:space="preserve">Test invalid range of pins </w:t>
+      </w:r>
+    </w:p>
+    <w:p>
+      <w:pPr>
+        <w:pStyle w:val="ListParagraph"/>
+        <w:numPr>
+          <w:ilvl w:val="0"/>
+          <w:numId w:val="3"/>
+        </w:numPr>
+      </w:pPr>
+      <w:r>
+        <w:t>Test invalid character in rolls</w:t>
+      </w:r>
+    </w:p>
+    <w:p>
       <w:r>
         <w:tab/>
         <w:t>Test Methodology:</w:t>
@@ -4556,15 +4635,7 @@
         </w:numPr>
       </w:pPr>
       <w:r>
-        <w:t xml:space="preserve">Roll 4 and 3 in two </w:t>
-      </w:r>
-      <w:proofErr w:type="gramStart"/>
-      <w:r>
-        <w:t>ball</w:t>
-      </w:r>
-      <w:proofErr w:type="gramEnd"/>
-      <w:r>
-        <w:t xml:space="preserve"> in 2nd frame.</w:t>
+        <w:t>Roll 4 and 3 in two ball in 2nd frame.</w:t>
       </w:r>
     </w:p>
     <w:p>
@@ -4594,12 +4665,19 @@
     <w:p>
       <w:pPr>
         <w:pStyle w:val="ListParagraph"/>
+        <w:ind w:left="2520"/>
+      </w:pPr>
+    </w:p>
+    <w:p>
+      <w:pPr>
+        <w:pStyle w:val="ListParagraph"/>
         <w:numPr>
           <w:ilvl w:val="0"/>
           <w:numId w:val="3"/>
         </w:numPr>
       </w:pPr>
       <w:r>
+        <w:lastRenderedPageBreak/>
         <w:t>Test Perfect Game</w:t>
       </w:r>
     </w:p>
@@ -4636,7 +4714,6 @@
         </w:numPr>
       </w:pPr>
       <w:r>
-        <w:lastRenderedPageBreak/>
         <w:t>Verify the score is 300.</w:t>
       </w:r>
     </w:p>
@@ -4683,6 +4760,90 @@
       </w:pPr>
       <w:r>
         <w:t>Verify the score is 150.</w:t>
+      </w:r>
+    </w:p>
+    <w:p>
+      <w:pPr>
+        <w:pStyle w:val="ListParagraph"/>
+        <w:numPr>
+          <w:ilvl w:val="0"/>
+          <w:numId w:val="3"/>
+        </w:numPr>
+      </w:pPr>
+      <w:r>
+        <w:t>Test Roll pins for invalid range i.e. -1 and 11</w:t>
+      </w:r>
+    </w:p>
+    <w:p>
+      <w:pPr>
+        <w:pStyle w:val="ListParagraph"/>
+        <w:numPr>
+          <w:ilvl w:val="1"/>
+          <w:numId w:val="3"/>
+        </w:numPr>
+      </w:pPr>
+      <w:r>
+        <w:t>Roll -1 for 10 rolls.</w:t>
+      </w:r>
+    </w:p>
+    <w:p>
+      <w:pPr>
+        <w:pStyle w:val="ListParagraph"/>
+        <w:numPr>
+          <w:ilvl w:val="1"/>
+          <w:numId w:val="3"/>
+        </w:numPr>
+      </w:pPr>
+      <w:r>
+        <w:t>Roll 11 for next 10 rolls.</w:t>
+      </w:r>
+    </w:p>
+    <w:p>
+      <w:pPr>
+        <w:pStyle w:val="ListParagraph"/>
+        <w:numPr>
+          <w:ilvl w:val="0"/>
+          <w:numId w:val="3"/>
+        </w:numPr>
+      </w:pPr>
+      <w:r>
+        <w:t>Test Roll for invalid Character</w:t>
+      </w:r>
+    </w:p>
+    <w:p>
+      <w:pPr>
+        <w:pStyle w:val="ListParagraph"/>
+        <w:numPr>
+          <w:ilvl w:val="1"/>
+          <w:numId w:val="3"/>
+        </w:numPr>
+      </w:pPr>
+      <w:r>
+        <w:t>Roll ‘a’ for 5 rolls.</w:t>
+      </w:r>
+    </w:p>
+    <w:p>
+      <w:pPr>
+        <w:pStyle w:val="ListParagraph"/>
+        <w:numPr>
+          <w:ilvl w:val="1"/>
+          <w:numId w:val="3"/>
+        </w:numPr>
+      </w:pPr>
+      <w:r>
+        <w:t xml:space="preserve">Roll 2.0 for 5 rolls </w:t>
+      </w:r>
+    </w:p>
+    <w:p>
+      <w:pPr>
+        <w:pStyle w:val="ListParagraph"/>
+        <w:numPr>
+          <w:ilvl w:val="1"/>
+          <w:numId w:val="3"/>
+        </w:numPr>
+      </w:pPr>
+      <w:r>
+        <w:t>Roll 4.6 for next 10 rolls.</w:t>
       </w:r>
     </w:p>
     <w:p>
@@ -4941,7 +5102,13 @@
       <w:pPr>
         <w:ind w:left="720"/>
       </w:pPr>
-      <w:r>
+    </w:p>
+    <w:p>
+      <w:pPr>
+        <w:ind w:left="720"/>
+      </w:pPr>
+      <w:r>
+        <w:lastRenderedPageBreak/>
         <w:t>Retesting and regression Testing:</w:t>
       </w:r>
     </w:p>
@@ -5628,15 +5795,7 @@
         <w:ind w:left="851"/>
       </w:pPr>
       <w:r>
-        <w:t xml:space="preserve">Code has </w:t>
-      </w:r>
-      <w:proofErr w:type="spellStart"/>
-      <w:r>
-        <w:t>TypeError</w:t>
-      </w:r>
-      <w:proofErr w:type="spellEnd"/>
-      <w:r>
-        <w:t xml:space="preserve"> for roll functions, rolls is a list array to store all pins and can’t be called as method. instead of roll is the correct method to called. </w:t>
+        <w:t xml:space="preserve">Code has TypeError for roll functions, rolls is a list array to store all pins and can’t be called as method. instead of roll is the correct method to called. </w:t>
       </w:r>
     </w:p>
     <w:p>
@@ -5654,34 +5813,11 @@
         <w:ind w:left="851"/>
       </w:pPr>
       <w:r>
-        <w:t xml:space="preserve">Recursion test done and found </w:t>
-      </w:r>
-      <w:proofErr w:type="spellStart"/>
-      <w:r>
-        <w:t>AttributeError</w:t>
-      </w:r>
-      <w:proofErr w:type="spellEnd"/>
-      <w:r>
-        <w:t xml:space="preserve"> for wrong method name </w:t>
-      </w:r>
-      <w:proofErr w:type="spellStart"/>
-      <w:r>
-        <w:t>stickeScroe</w:t>
-      </w:r>
-      <w:proofErr w:type="spellEnd"/>
-      <w:r>
-        <w:t>, correct name of method is ‘</w:t>
-      </w:r>
-      <w:proofErr w:type="spellStart"/>
-      <w:proofErr w:type="gramStart"/>
-      <w:r>
-        <w:t>strikeScore</w:t>
-      </w:r>
-      <w:proofErr w:type="spellEnd"/>
-      <w:r>
-        <w:t>’</w:t>
-      </w:r>
-      <w:proofErr w:type="gramEnd"/>
+        <w:t>Recursion test done and found AttributeError for wrong method name stickeScroe</w:t>
+      </w:r>
+      <w:r>
+        <w:t>, correct name of method is ‘strikeScore’</w:t>
+      </w:r>
     </w:p>
     <w:p>
       <w:pPr>
@@ -5698,15 +5834,7 @@
         <w:ind w:left="851"/>
       </w:pPr>
       <w:r>
-        <w:t xml:space="preserve">Recursion test done and found </w:t>
-      </w:r>
-      <w:proofErr w:type="spellStart"/>
-      <w:r>
-        <w:t>AssertionError</w:t>
-      </w:r>
-      <w:proofErr w:type="spellEnd"/>
-      <w:r>
-        <w:t>: result not matched and asked to change the method of assertion to get the actual result value.</w:t>
+        <w:t>Recursion test done and found AssertionError: result not matched and asked to change the method of assertion to get the actual result value.</w:t>
       </w:r>
     </w:p>
     <w:p>
@@ -5724,21 +5852,8 @@
         <w:ind w:left="851"/>
       </w:pPr>
       <w:r>
-        <w:t xml:space="preserve">Recursion test done and found </w:t>
-      </w:r>
-      <w:proofErr w:type="spellStart"/>
-      <w:r>
-        <w:t>AssertionError</w:t>
-      </w:r>
-      <w:proofErr w:type="spellEnd"/>
-      <w:r>
-        <w:t xml:space="preserve">: actual result is 10 and expected result is </w:t>
-      </w:r>
-      <w:proofErr w:type="gramStart"/>
-      <w:r>
-        <w:t>0</w:t>
-      </w:r>
-      <w:proofErr w:type="gramEnd"/>
+        <w:t>Recursion test done and found AssertionError: actual result is 10 and expected result is 0</w:t>
+      </w:r>
     </w:p>
     <w:p>
       <w:pPr>
@@ -5761,15 +5876,7 @@
         <w:t>Recursion test done</w:t>
       </w:r>
       <w:r>
-        <w:t xml:space="preserve"> and asserted result is 0 as </w:t>
-      </w:r>
-      <w:proofErr w:type="gramStart"/>
-      <w:r>
-        <w:t>expected</w:t>
-      </w:r>
-      <w:proofErr w:type="gramEnd"/>
-      <w:r>
-        <w:t xml:space="preserve"> </w:t>
+        <w:t xml:space="preserve"> and asserted result is 0 as expected </w:t>
       </w:r>
     </w:p>
     <w:p>
@@ -5799,15 +5906,7 @@
         <w:ind w:left="851"/>
       </w:pPr>
       <w:r>
-        <w:t xml:space="preserve">Code has </w:t>
-      </w:r>
-      <w:proofErr w:type="spellStart"/>
-      <w:r>
-        <w:t>AssertionError</w:t>
-      </w:r>
-      <w:proofErr w:type="spellEnd"/>
-      <w:r>
-        <w:t>: result not matched and asked to change the method of assertion to get the actual result value.</w:t>
+        <w:t>Code has AssertionError: result not matched and asked to change the method of assertion to get the actual result value.</w:t>
       </w:r>
     </w:p>
     <w:p>
@@ -5825,21 +5924,8 @@
         <w:ind w:left="851"/>
       </w:pPr>
       <w:r>
-        <w:t xml:space="preserve">Recursion test done and found </w:t>
-      </w:r>
-      <w:proofErr w:type="spellStart"/>
-      <w:r>
-        <w:t>AssertionError</w:t>
-      </w:r>
-      <w:proofErr w:type="spellEnd"/>
-      <w:r>
-        <w:t xml:space="preserve">: actual result is 12 and expected result is </w:t>
-      </w:r>
-      <w:proofErr w:type="gramStart"/>
-      <w:r>
-        <w:t>20</w:t>
-      </w:r>
-      <w:proofErr w:type="gramEnd"/>
+        <w:t>Recursion test done and found AssertionError: actual result is 12 and expected result is 20</w:t>
+      </w:r>
     </w:p>
     <w:p>
       <w:pPr>
@@ -5856,21 +5942,7 @@
         <w:ind w:left="851"/>
       </w:pPr>
       <w:r>
-        <w:t xml:space="preserve">Recursion test done and asserted result is </w:t>
-      </w:r>
-      <w:r>
-        <w:t>20</w:t>
-      </w:r>
-      <w:r>
-        <w:t xml:space="preserve"> as </w:t>
-      </w:r>
-      <w:proofErr w:type="gramStart"/>
-      <w:r>
-        <w:t>expected</w:t>
-      </w:r>
-      <w:proofErr w:type="gramEnd"/>
-      <w:r>
-        <w:t xml:space="preserve"> </w:t>
+        <w:t xml:space="preserve">Recursion test done and asserted result is 20 as expected </w:t>
       </w:r>
     </w:p>
     <w:p>
@@ -5899,15 +5971,7 @@
         <w:ind w:left="851"/>
       </w:pPr>
       <w:r>
-        <w:t xml:space="preserve">Code has </w:t>
-      </w:r>
-      <w:proofErr w:type="spellStart"/>
-      <w:r>
-        <w:t>TypeError</w:t>
-      </w:r>
-      <w:proofErr w:type="spellEnd"/>
-      <w:r>
-        <w:t xml:space="preserve"> for roll functions, rolls is a list array to store all pins and can’t be called as method. instead of roll is the correct method to called. </w:t>
+        <w:t xml:space="preserve">Code has TypeError for roll functions, rolls is a list array to store all pins and can’t be called as method. instead of roll is the correct method to called. </w:t>
       </w:r>
     </w:p>
     <w:p>
@@ -5925,15 +5989,7 @@
         <w:ind w:left="851"/>
       </w:pPr>
       <w:r>
-        <w:t xml:space="preserve">Recursion test done and found </w:t>
-      </w:r>
-      <w:proofErr w:type="spellStart"/>
-      <w:r>
-        <w:t>AssertionError</w:t>
-      </w:r>
-      <w:proofErr w:type="spellEnd"/>
-      <w:r>
-        <w:t>: result not matched and asked to change the method of assertion to get the actual result value.</w:t>
+        <w:t>Recursion test done and found AssertionError: result not matched and asked to change the method of assertion to get the actual result value.</w:t>
       </w:r>
     </w:p>
     <w:p>
@@ -5951,21 +6007,8 @@
         <w:ind w:left="851"/>
       </w:pPr>
       <w:r>
-        <w:t xml:space="preserve">Recursion test done and found </w:t>
-      </w:r>
-      <w:proofErr w:type="spellStart"/>
-      <w:r>
-        <w:t>AssertionError</w:t>
-      </w:r>
-      <w:proofErr w:type="spellEnd"/>
-      <w:r>
-        <w:t xml:space="preserve">: actual result is 18 and expected result is </w:t>
-      </w:r>
-      <w:proofErr w:type="gramStart"/>
-      <w:r>
-        <w:t>16</w:t>
-      </w:r>
-      <w:proofErr w:type="gramEnd"/>
+        <w:t>Recursion test done and found AssertionError: actual result is 18 and expected result is 16</w:t>
+      </w:r>
     </w:p>
     <w:p>
       <w:pPr>
@@ -5982,21 +6025,7 @@
         <w:ind w:left="851"/>
       </w:pPr>
       <w:r>
-        <w:t xml:space="preserve">Recursion test done and asserted result is </w:t>
-      </w:r>
-      <w:r>
-        <w:t>16</w:t>
-      </w:r>
-      <w:r>
-        <w:t xml:space="preserve"> as </w:t>
-      </w:r>
-      <w:proofErr w:type="gramStart"/>
-      <w:r>
-        <w:t>expected</w:t>
-      </w:r>
-      <w:proofErr w:type="gramEnd"/>
-      <w:r>
-        <w:t xml:space="preserve"> </w:t>
+        <w:t xml:space="preserve">Recursion test done and asserted result is 16 as expected </w:t>
       </w:r>
     </w:p>
     <w:p>
@@ -6024,15 +6053,7 @@
         <w:ind w:left="851"/>
       </w:pPr>
       <w:r>
-        <w:t xml:space="preserve">Code has </w:t>
-      </w:r>
-      <w:proofErr w:type="spellStart"/>
-      <w:r>
-        <w:t>TypeError</w:t>
-      </w:r>
-      <w:proofErr w:type="spellEnd"/>
-      <w:r>
-        <w:t xml:space="preserve"> for roll functions, rolls is a list array to store all pins and can’t be called as method. instead of roll is the correct method to called. </w:t>
+        <w:t xml:space="preserve">Code has TypeError for roll functions, rolls is a list array to store all pins and can’t be called as method. instead of roll is the correct method to called. </w:t>
       </w:r>
     </w:p>
     <w:p>
@@ -6050,15 +6071,7 @@
         <w:ind w:left="851"/>
       </w:pPr>
       <w:r>
-        <w:t xml:space="preserve">Recursion test done and found </w:t>
-      </w:r>
-      <w:proofErr w:type="spellStart"/>
-      <w:r>
-        <w:t>AssertionError</w:t>
-      </w:r>
-      <w:proofErr w:type="spellEnd"/>
-      <w:r>
-        <w:t>: result not matched and asked to change the method of assertion to get the actual result value.</w:t>
+        <w:t>Recursion test done and found AssertionError: result not matched and asked to change the method of assertion to get the actual result value.</w:t>
       </w:r>
     </w:p>
     <w:p>
@@ -6076,21 +6089,8 @@
         <w:ind w:left="851"/>
       </w:pPr>
       <w:r>
-        <w:t xml:space="preserve">Recursion test done and found </w:t>
-      </w:r>
-      <w:proofErr w:type="spellStart"/>
-      <w:r>
-        <w:t>AssertionError</w:t>
-      </w:r>
-      <w:proofErr w:type="spellEnd"/>
-      <w:r>
-        <w:t xml:space="preserve">: actual result is 17 and expected result is </w:t>
-      </w:r>
-      <w:proofErr w:type="gramStart"/>
-      <w:r>
-        <w:t>24</w:t>
-      </w:r>
-      <w:proofErr w:type="gramEnd"/>
+        <w:t>Recursion test done and found AssertionError: actual result is 17 and expected result is 24</w:t>
+      </w:r>
     </w:p>
     <w:p>
       <w:pPr>
@@ -6107,21 +6107,7 @@
         <w:ind w:left="851"/>
       </w:pPr>
       <w:r>
-        <w:t xml:space="preserve">Recursion test done and asserted result is </w:t>
-      </w:r>
-      <w:r>
-        <w:t>24</w:t>
-      </w:r>
-      <w:r>
-        <w:t xml:space="preserve"> as </w:t>
-      </w:r>
-      <w:proofErr w:type="gramStart"/>
-      <w:r>
-        <w:t>expected</w:t>
-      </w:r>
-      <w:proofErr w:type="gramEnd"/>
-      <w:r>
-        <w:t xml:space="preserve"> </w:t>
+        <w:t xml:space="preserve">Recursion test done and asserted result is 24 as expected </w:t>
       </w:r>
     </w:p>
     <w:p>
@@ -6149,15 +6135,7 @@
         <w:ind w:left="851"/>
       </w:pPr>
       <w:r>
-        <w:t xml:space="preserve">Code has </w:t>
-      </w:r>
-      <w:proofErr w:type="spellStart"/>
-      <w:r>
-        <w:t>AssertionError</w:t>
-      </w:r>
-      <w:proofErr w:type="spellEnd"/>
-      <w:r>
-        <w:t>: result not matched and asked to change the method of assertion to get the actual result value.</w:t>
+        <w:t>Code has AssertionError: result not matched and asked to change the method of assertion to get the actual result value.</w:t>
       </w:r>
     </w:p>
     <w:p>
@@ -6175,21 +6153,8 @@
         <w:ind w:left="851"/>
       </w:pPr>
       <w:r>
-        <w:t xml:space="preserve">Recursion test done and found </w:t>
-      </w:r>
-      <w:proofErr w:type="spellStart"/>
-      <w:r>
-        <w:t>AssertionError</w:t>
-      </w:r>
-      <w:proofErr w:type="spellEnd"/>
-      <w:r>
-        <w:t xml:space="preserve">: actual result is 30 and expected result is </w:t>
-      </w:r>
-      <w:proofErr w:type="gramStart"/>
-      <w:r>
-        <w:t>300</w:t>
-      </w:r>
-      <w:proofErr w:type="gramEnd"/>
+        <w:t>Recursion test done and found AssertionError: actual result is 30 and expected result is 300</w:t>
+      </w:r>
     </w:p>
     <w:p>
       <w:pPr>
@@ -6206,21 +6171,7 @@
         <w:ind w:left="851"/>
       </w:pPr>
       <w:r>
-        <w:t xml:space="preserve">Recursion test done and asserted result is </w:t>
-      </w:r>
-      <w:r>
-        <w:t>300</w:t>
-      </w:r>
-      <w:r>
-        <w:t xml:space="preserve"> as </w:t>
-      </w:r>
-      <w:proofErr w:type="gramStart"/>
-      <w:r>
-        <w:t>expected</w:t>
-      </w:r>
-      <w:proofErr w:type="gramEnd"/>
-      <w:r>
-        <w:t xml:space="preserve"> </w:t>
+        <w:t xml:space="preserve">Recursion test done and asserted result is 300 as expected </w:t>
       </w:r>
     </w:p>
     <w:p>
@@ -6251,18 +6202,7 @@
         <w:ind w:left="851"/>
       </w:pPr>
       <w:r>
-        <w:t xml:space="preserve"> </w:t>
-      </w:r>
-      <w:r>
-        <w:t xml:space="preserve">Code has </w:t>
-      </w:r>
-      <w:proofErr w:type="spellStart"/>
-      <w:r>
-        <w:t>AssertionError</w:t>
-      </w:r>
-      <w:proofErr w:type="spellEnd"/>
-      <w:r>
-        <w:t>: result not matched and asked to change the method of assertion to get the actual result value.</w:t>
+        <w:t>Code has AssertionError: result not matched and asked to change the method of assertion to get the actual result value.</w:t>
       </w:r>
     </w:p>
     <w:p>
@@ -6280,21 +6220,8 @@
         <w:ind w:left="851"/>
       </w:pPr>
       <w:r>
-        <w:t xml:space="preserve">Recursion test done and found </w:t>
-      </w:r>
-      <w:proofErr w:type="spellStart"/>
-      <w:r>
-        <w:t>AssertionError</w:t>
-      </w:r>
-      <w:proofErr w:type="spellEnd"/>
-      <w:r>
-        <w:t xml:space="preserve">: actual result is 20 and expected result is </w:t>
-      </w:r>
-      <w:proofErr w:type="gramStart"/>
-      <w:r>
-        <w:t>150</w:t>
-      </w:r>
-      <w:proofErr w:type="gramEnd"/>
+        <w:t>Recursion test done and found AssertionError: actual result is 20 and expected result is 150</w:t>
+      </w:r>
     </w:p>
     <w:p>
       <w:pPr>
@@ -6311,21 +6238,76 @@
         <w:ind w:left="851"/>
       </w:pPr>
       <w:r>
-        <w:t xml:space="preserve">Recursion test done and asserted result is </w:t>
-      </w:r>
-      <w:r>
-        <w:t>150</w:t>
-      </w:r>
-      <w:r>
-        <w:t xml:space="preserve"> as </w:t>
-      </w:r>
-      <w:proofErr w:type="gramStart"/>
-      <w:r>
-        <w:t>expected</w:t>
-      </w:r>
-      <w:proofErr w:type="gramEnd"/>
-      <w:r>
-        <w:t xml:space="preserve"> </w:t>
+        <w:t xml:space="preserve">Recursion test done and asserted result is 150 as expected </w:t>
+      </w:r>
+    </w:p>
+    <w:p>
+      <w:pPr>
+        <w:spacing w:after="0" w:line="240" w:lineRule="auto"/>
+      </w:pPr>
+    </w:p>
+    <w:p>
+      <w:pPr>
+        <w:pStyle w:val="ListParagraph"/>
+        <w:numPr>
+          <w:ilvl w:val="0"/>
+          <w:numId w:val="30"/>
+        </w:numPr>
+        <w:spacing w:after="0" w:line="240" w:lineRule="auto"/>
+        <w:ind w:left="851" w:hanging="425"/>
+      </w:pPr>
+      <w:r>
+        <w:t>Test Invalid range</w:t>
+      </w:r>
+    </w:p>
+    <w:p>
+      <w:pPr>
+        <w:pStyle w:val="ListParagraph"/>
+        <w:spacing w:after="0" w:line="240" w:lineRule="auto"/>
+        <w:ind w:left="851"/>
+      </w:pPr>
+      <w:r>
+        <w:t>Test result achieved to be 0 as expected.</w:t>
+      </w:r>
+    </w:p>
+    <w:p>
+      <w:pPr>
+        <w:pStyle w:val="ListParagraph"/>
+        <w:spacing w:after="0" w:line="240" w:lineRule="auto"/>
+        <w:ind w:left="851"/>
+      </w:pPr>
+    </w:p>
+    <w:p>
+      <w:pPr>
+        <w:pStyle w:val="ListParagraph"/>
+        <w:numPr>
+          <w:ilvl w:val="0"/>
+          <w:numId w:val="30"/>
+        </w:numPr>
+        <w:spacing w:after="0" w:line="240" w:lineRule="auto"/>
+        <w:ind w:left="851" w:hanging="425"/>
+      </w:pPr>
+      <w:r>
+        <w:t>Test Invalid range</w:t>
+      </w:r>
+    </w:p>
+    <w:p>
+      <w:pPr>
+        <w:pStyle w:val="ListParagraph"/>
+        <w:spacing w:after="0" w:line="240" w:lineRule="auto"/>
+        <w:ind w:left="851"/>
+      </w:pPr>
+      <w:r>
+        <w:t xml:space="preserve">Test result achieved to be </w:t>
+      </w:r>
+      <w:r>
+        <w:t>5</w:t>
+      </w:r>
+      <w:r>
+        <w:t>0 as expected</w:t>
+      </w:r>
+      <w:r>
+        <w:t>.</w:t>
       </w:r>
     </w:p>
     <w:p>
@@ -6393,183 +6375,71 @@
         <w:rPr>
           <w:lang w:val="en-US"/>
         </w:rPr>
-        <w:t>In the main code method ‘score</w:t>
-      </w:r>
-      <w:proofErr w:type="gramStart"/>
+        <w:t xml:space="preserve">In the main code method ‘score’ , if statement has error  and it was calling the frameIndex method again in if Statement also isStrike method was missing from if condition. Rectify the code and introduce isStrike method in if statement with isSpare </w:t>
+      </w:r>
       <w:r>
         <w:rPr>
           <w:lang w:val="en-US"/>
         </w:rPr>
-        <w:t>’ ,</w:t>
-      </w:r>
-      <w:proofErr w:type="gramEnd"/>
-      <w:r>
+        <w:t>method.</w:t>
+      </w:r>
+    </w:p>
+    <w:p>
+      <w:pPr>
         <w:rPr>
           <w:lang w:val="en-US"/>
         </w:rPr>
-        <w:t xml:space="preserve"> if statement has error  and it was calling the </w:t>
-      </w:r>
-      <w:proofErr w:type="spellStart"/>
+      </w:pPr>
       <w:r>
         <w:rPr>
           <w:lang w:val="en-US"/>
         </w:rPr>
-        <w:t>frameIndex</w:t>
-      </w:r>
-      <w:proofErr w:type="spellEnd"/>
-      <w:r>
+        <w:t>Refactoring -2: in the main code method ‘score’. Return statement for result is within for loop statement, result value will be updated with the loop. Get the return statement outside the for loop statement.</w:t>
+      </w:r>
+    </w:p>
+    <w:p>
+      <w:pPr>
         <w:rPr>
           <w:lang w:val="en-US"/>
         </w:rPr>
-        <w:t xml:space="preserve"> method again in if Statement also </w:t>
-      </w:r>
-      <w:proofErr w:type="spellStart"/>
+      </w:pPr>
       <w:r>
         <w:rPr>
           <w:lang w:val="en-US"/>
         </w:rPr>
-        <w:t>isStrike</w:t>
-      </w:r>
-      <w:proofErr w:type="spellEnd"/>
-      <w:r>
+        <w:t xml:space="preserve">Refactoring -3: its a syntax error for method name ‘StrikeScore’. Method name needs to be start from small letter. change the method name to strikeScore. </w:t>
+      </w:r>
+    </w:p>
+    <w:p>
+      <w:pPr>
         <w:rPr>
           <w:lang w:val="en-US"/>
         </w:rPr>
-        <w:t xml:space="preserve"> method was missing from if condition. Rectify the code and introduce </w:t>
-      </w:r>
-      <w:proofErr w:type="spellStart"/>
+      </w:pPr>
       <w:r>
         <w:rPr>
           <w:lang w:val="en-US"/>
         </w:rPr>
-        <w:t>isStrike</w:t>
-      </w:r>
-      <w:proofErr w:type="spellEnd"/>
-      <w:r>
+        <w:t>Refactoring -4: in the main code method roll, insert condition for pins value will be 0 is less than 0 or greater than 10.</w:t>
+      </w:r>
+    </w:p>
+    <w:p>
+      <w:pPr>
         <w:rPr>
           <w:lang w:val="en-US"/>
         </w:rPr>
-        <w:t xml:space="preserve"> method in if statement with </w:t>
-      </w:r>
-      <w:proofErr w:type="spellStart"/>
+      </w:pPr>
       <w:r>
         <w:rPr>
           <w:lang w:val="en-US"/>
         </w:rPr>
-        <w:t>isSpare</w:t>
-      </w:r>
-      <w:proofErr w:type="spellEnd"/>
+        <w:t xml:space="preserve">Refactoring -4: in the main code method roll, insert condition for pins </w:t>
+      </w:r>
       <w:r>
         <w:rPr>
           <w:lang w:val="en-US"/>
         </w:rPr>
-        <w:t xml:space="preserve"> </w:t>
-      </w:r>
-      <w:r>
-        <w:rPr>
-          <w:lang w:val="en-US"/>
-        </w:rPr>
-        <w:t>method.</w:t>
-      </w:r>
-    </w:p>
-    <w:p>
-      <w:pPr>
-        <w:rPr>
-          <w:lang w:val="en-US"/>
-        </w:rPr>
-      </w:pPr>
-      <w:r>
-        <w:rPr>
-          <w:lang w:val="en-US"/>
-        </w:rPr>
-        <w:t>Refactoring -</w:t>
-      </w:r>
-      <w:r>
-        <w:rPr>
-          <w:lang w:val="en-US"/>
-        </w:rPr>
-        <w:t>2</w:t>
-      </w:r>
-      <w:r>
-        <w:rPr>
-          <w:lang w:val="en-US"/>
-        </w:rPr>
-        <w:t>:</w:t>
-      </w:r>
-      <w:r>
-        <w:rPr>
-          <w:lang w:val="en-US"/>
-        </w:rPr>
-        <w:t xml:space="preserve"> in the main code method ‘score’. Return statement for result is within for loop statement, result value will be updated with the loop. Get the return statement outside the </w:t>
-      </w:r>
-      <w:proofErr w:type="gramStart"/>
-      <w:r>
-        <w:rPr>
-          <w:lang w:val="en-US"/>
-        </w:rPr>
-        <w:t>for loop</w:t>
-      </w:r>
-      <w:proofErr w:type="gramEnd"/>
-      <w:r>
-        <w:rPr>
-          <w:lang w:val="en-US"/>
-        </w:rPr>
-        <w:t xml:space="preserve"> statement.</w:t>
-      </w:r>
-    </w:p>
-    <w:p>
-      <w:pPr>
-        <w:rPr>
-          <w:lang w:val="en-US"/>
-        </w:rPr>
-      </w:pPr>
-      <w:r>
-        <w:rPr>
-          <w:lang w:val="en-US"/>
-        </w:rPr>
-        <w:t xml:space="preserve">Refactoring -3: </w:t>
-      </w:r>
-      <w:proofErr w:type="spellStart"/>
-      <w:r>
-        <w:rPr>
-          <w:lang w:val="en-US"/>
-        </w:rPr>
-        <w:t>its</w:t>
-      </w:r>
-      <w:proofErr w:type="spellEnd"/>
-      <w:r>
-        <w:rPr>
-          <w:lang w:val="en-US"/>
-        </w:rPr>
-        <w:t xml:space="preserve"> a syntax error for method name ‘</w:t>
-      </w:r>
-      <w:proofErr w:type="spellStart"/>
-      <w:r>
-        <w:rPr>
-          <w:lang w:val="en-US"/>
-        </w:rPr>
-        <w:t>StrikeScore</w:t>
-      </w:r>
-      <w:proofErr w:type="spellEnd"/>
-      <w:r>
-        <w:rPr>
-          <w:lang w:val="en-US"/>
-        </w:rPr>
-        <w:t xml:space="preserve">’. Method name needs to be start from small letter. change the method name to </w:t>
-      </w:r>
-      <w:proofErr w:type="spellStart"/>
-      <w:r>
-        <w:rPr>
-          <w:lang w:val="en-US"/>
-        </w:rPr>
-        <w:t>strikeScore</w:t>
-      </w:r>
-      <w:proofErr w:type="spellEnd"/>
-      <w:r>
-        <w:rPr>
-          <w:lang w:val="en-US"/>
-        </w:rPr>
-        <w:t xml:space="preserve">. </w:t>
+        <w:t>character is not int or float then pins value will be 0 and float will be converted to int.</w:t>
       </w:r>
     </w:p>
     <w:p>
@@ -6631,7 +6501,7 @@
         <w:rPr>
           <w:lang w:val="en-US"/>
         </w:rPr>
-        <w:t>six</w:t>
+        <w:t>eight</w:t>
       </w:r>
       <w:r>
         <w:rPr>
@@ -6723,7 +6593,13 @@
         <w:rPr>
           <w:lang w:val="en-US"/>
         </w:rPr>
-        <w:t>six functionalities</w:t>
+        <w:t>eight</w:t>
+      </w:r>
+      <w:r>
+        <w:rPr>
+          <w:lang w:val="en-US"/>
+        </w:rPr>
+        <w:t xml:space="preserve"> functionalities</w:t>
       </w:r>
       <w:r>
         <w:rPr>
@@ -6868,7 +6744,7 @@
         <w:t xml:space="preserve">Total </w:t>
       </w:r>
       <w:r>
-        <w:t>6</w:t>
+        <w:t>8</w:t>
       </w:r>
       <w:r>
         <w:t xml:space="preserve"> test was performed. </w:t>
@@ -6943,18 +6819,43 @@
         </w:numPr>
       </w:pPr>
       <w:r>
+        <w:lastRenderedPageBreak/>
         <w:t>Test All Spare</w:t>
       </w:r>
     </w:p>
     <w:p>
       <w:pPr>
+        <w:pStyle w:val="ListParagraph"/>
+        <w:numPr>
+          <w:ilvl w:val="0"/>
+          <w:numId w:val="3"/>
+        </w:numPr>
+      </w:pPr>
+      <w:r>
+        <w:t xml:space="preserve">Test invalid range of rolls value </w:t>
+      </w:r>
+    </w:p>
+    <w:p>
+      <w:pPr>
+        <w:pStyle w:val="ListParagraph"/>
+        <w:numPr>
+          <w:ilvl w:val="0"/>
+          <w:numId w:val="3"/>
+        </w:numPr>
+      </w:pPr>
+      <w:r>
+        <w:t>Test invalid character of rolls value</w:t>
+      </w:r>
+    </w:p>
+    <w:p>
+      <w:pPr>
         <w:jc w:val="both"/>
       </w:pPr>
       <w:r>
         <w:t xml:space="preserve">Result of all </w:t>
       </w:r>
       <w:r>
-        <w:t>6</w:t>
+        <w:t>8</w:t>
       </w:r>
       <w:r>
         <w:t xml:space="preserve"> test is </w:t>
@@ -6968,6 +6869,7 @@
     </w:p>
     <w:p>
       <w:pPr>
+        <w:jc w:val="both"/>
         <w:rPr>
           <w:b/>
           <w:bCs/>
@@ -6978,22 +6880,6 @@
           <w:b/>
           <w:bCs/>
         </w:rPr>
-        <w:br w:type="page"/>
-      </w:r>
-    </w:p>
-    <w:p>
-      <w:pPr>
-        <w:rPr>
-          <w:b/>
-          <w:bCs/>
-        </w:rPr>
-      </w:pPr>
-      <w:r>
-        <w:rPr>
-          <w:b/>
-          <w:bCs/>
-        </w:rPr>
-        <w:lastRenderedPageBreak/>
         <w:t>Summary of Activities</w:t>
       </w:r>
     </w:p>
@@ -7026,7 +6912,13 @@
         <w:t xml:space="preserve"> June 2023 at 13:00 hours and all </w:t>
       </w:r>
       <w:r>
-        <w:t>six-test</w:t>
+        <w:t>e</w:t>
+      </w:r>
+      <w:r>
+        <w:t>ight</w:t>
+      </w:r>
+      <w:r>
+        <w:t>-test</w:t>
       </w:r>
       <w:r>
         <w:t xml:space="preserve"> finished by 16:30 hours.</w:t>
@@ -7051,11 +6943,9 @@
       <w:r>
         <w:t xml:space="preserve"> functionality </w:t>
       </w:r>
-      <w:proofErr w:type="gramStart"/>
-      <w:r>
-        <w:t>are  working</w:t>
-      </w:r>
-      <w:proofErr w:type="gramEnd"/>
+      <w:r>
+        <w:t>are working</w:t>
+      </w:r>
       <w:r>
         <w:t xml:space="preserve"> as expected.</w:t>
       </w:r>
@@ -11900,6 +11790,7 @@
   <w:rsids>
     <w:rsidRoot w:val="00CF1656"/>
     <w:rsid w:val="001161F8"/>
+    <w:rsid w:val="001B79DF"/>
     <w:rsid w:val="004222B5"/>
     <w:rsid w:val="008125D4"/>
     <w:rsid w:val="00AE065D"/>

</xml_diff>